<commit_message>
Added screenshots of Judge to some exercises
</commit_message>
<xml_diff>
--- a/Courses/Applied-Programmer/Programming-Basics/02-Пресмятания-оператори-изрази/03.Четене-и-печатане-на-конзолата-упражнения.docx
+++ b/Courses/Applied-Programmer/Programming-Basics/02-Пресмятания-оператори-изрази/03.Четене-и-печатане-на-конзолата-упражнения.docx
@@ -1025,16 +1025,6 @@
           <w:lang w:val="en-US"/>
         </w:rPr>
         <w:t>”:</w:t>
-      </w:r>
-    </w:p>
-    <w:p>
-      <w:pPr>
-        <w:tabs>
-          <w:tab w:val="left" w:pos="1785"/>
-        </w:tabs>
-      </w:pPr>
-      <w:r>
-        <w:tab/>
       </w:r>
     </w:p>
     <w:p>
@@ -1443,367 +1433,195 @@
     </w:p>
     <w:p>
       <w:pPr>
-        <w:pStyle w:val="2"/>
-        <w:numPr>
-          <w:ilvl w:val="0"/>
-          <w:numId w:val="13"/>
-        </w:numPr>
-        <w:tabs>
-          <w:tab w:val="clear" w:pos="1560"/>
-        </w:tabs>
-        <w:rPr>
-          <w:bCs w:val="0"/>
-        </w:rPr>
-      </w:pPr>
-      <w:r>
-        <w:t>От инчове към сантиметри</w:t>
-      </w:r>
-    </w:p>
-    <w:p>
-      <w:r>
-        <w:t>Да се напише програма</w:t>
-      </w:r>
-      <w:r>
-        <w:rPr>
-          <w:lang w:val="en-US"/>
-        </w:rPr>
-        <w:t xml:space="preserve">, </w:t>
-      </w:r>
-      <w:r>
-        <w:t xml:space="preserve">която </w:t>
-      </w:r>
-      <w:r>
-        <w:rPr>
-          <w:b/>
-        </w:rPr>
-        <w:t>чете от конзолата число</w:t>
-      </w:r>
-      <w:r>
-        <w:t xml:space="preserve"> </w:t>
-      </w:r>
-      <w:r>
-        <w:rPr>
-          <w:noProof/>
-          <w:lang w:val="en-US"/>
-        </w:rPr>
-        <w:t>(</w:t>
-      </w:r>
-      <w:r>
-        <w:t>не непременно цяло</w:t>
-      </w:r>
-      <w:r>
-        <w:rPr>
-          <w:lang w:val="en-US"/>
-        </w:rPr>
-        <w:t xml:space="preserve">), </w:t>
-      </w:r>
-      <w:r>
-        <w:t>въведено от потребителя</w:t>
-      </w:r>
-      <w:r>
-        <w:rPr>
-          <w:lang w:val="en-US"/>
-        </w:rPr>
-        <w:t xml:space="preserve">, </w:t>
-      </w:r>
-      <w:r>
-        <w:t xml:space="preserve">и преобразува числото </w:t>
-      </w:r>
-      <w:r>
-        <w:rPr>
-          <w:b/>
-        </w:rPr>
-        <w:t>от инчове в сантиметри</w:t>
-      </w:r>
-      <w:r>
-        <w:rPr>
-          <w:lang w:val="en-US"/>
-        </w:rPr>
-        <w:t xml:space="preserve">. </w:t>
-      </w:r>
-      <w:r>
-        <w:t xml:space="preserve">За целта </w:t>
-      </w:r>
-      <w:r>
-        <w:rPr>
-          <w:b/>
-        </w:rPr>
-        <w:t xml:space="preserve">умножава инчовете по </w:t>
-      </w:r>
-      <w:r>
-        <w:rPr>
-          <w:b/>
-          <w:lang w:val="en-US"/>
-        </w:rPr>
-        <w:t>2.54</w:t>
-      </w:r>
-      <w:r>
-        <w:rPr>
-          <w:lang w:val="en-US"/>
-        </w:rPr>
-        <w:t xml:space="preserve"> </w:t>
-      </w:r>
-      <w:r>
-        <w:rPr>
-          <w:noProof/>
-          <w:lang w:val="en-US"/>
-        </w:rPr>
-        <w:t>(</w:t>
-      </w:r>
-      <w:r>
-        <w:t xml:space="preserve">защото </w:t>
-      </w:r>
-      <w:r>
-        <w:rPr>
-          <w:lang w:val="en-US"/>
-        </w:rPr>
-        <w:t xml:space="preserve">1 </w:t>
-      </w:r>
-      <w:r>
-        <w:t xml:space="preserve">инч </w:t>
-      </w:r>
-      <w:r>
-        <w:rPr>
-          <w:lang w:val="en-US"/>
-        </w:rPr>
-        <w:t xml:space="preserve">= 2.54 </w:t>
-      </w:r>
-      <w:r>
-        <w:t>сантиметра</w:t>
-      </w:r>
-      <w:r>
-        <w:rPr>
-          <w:lang w:val="en-US"/>
-        </w:rPr>
-        <w:t>).</w:t>
-      </w:r>
-    </w:p>
-    <w:p>
-      <w:pPr>
         <w:pStyle w:val="ad"/>
         <w:numPr>
           <w:ilvl w:val="0"/>
-          <w:numId w:val="16"/>
+          <w:numId w:val="15"/>
         </w:numPr>
         <w:spacing w:before="80" w:after="120" w:line="276" w:lineRule="auto"/>
-      </w:pPr>
-      <w:r>
-        <w:t xml:space="preserve">Първо създайте </w:t>
-      </w:r>
+        <w:rPr>
+          <w:bCs/>
+        </w:rPr>
+      </w:pPr>
       <w:r>
         <w:rPr>
           <w:b/>
         </w:rPr>
-        <w:t xml:space="preserve">нов </w:t>
+        <w:t>Проверете</w:t>
+      </w:r>
+      <w:r>
+        <w:rPr>
+          <w:bCs/>
+        </w:rPr>
+        <w:t xml:space="preserve"> решението си в </w:t>
       </w:r>
       <w:r>
         <w:rPr>
           <w:b/>
           <w:lang w:val="en-US"/>
         </w:rPr>
-        <w:t xml:space="preserve">C# </w:t>
+        <w:t>judge</w:t>
       </w:r>
       <w:r>
         <w:rPr>
           <w:b/>
-        </w:rPr>
-        <w:t>конзолен проект</w:t>
-      </w:r>
-      <w:r>
-        <w:t xml:space="preserve"> в решението </w:t>
-      </w:r>
-      <w:r>
-        <w:rPr>
-          <w:lang w:val="en-US"/>
-        </w:rPr>
-        <w:t>“</w:t>
+          <w:lang w:val="ru-RU"/>
+        </w:rPr>
+        <w:t xml:space="preserve"> </w:t>
       </w:r>
       <w:r>
         <w:rPr>
           <w:b/>
-          <w:lang w:val="en-US"/>
-        </w:rPr>
-        <w:t>Simple-Calculations</w:t>
-      </w:r>
-      <w:r>
-        <w:rPr>
-          <w:lang w:val="en-US"/>
-        </w:rPr>
-        <w:t xml:space="preserve">”. </w:t>
-      </w:r>
-      <w:r>
-        <w:t xml:space="preserve">Кликнете с мишката върху решението в </w:t>
-      </w:r>
-      <w:r>
-        <w:rPr>
-          <w:lang w:val="en-US"/>
-        </w:rPr>
-        <w:t xml:space="preserve">Solution Explorer </w:t>
-      </w:r>
-      <w:r>
-        <w:t xml:space="preserve">и изберете </w:t>
-      </w:r>
-      <w:r>
-        <w:rPr>
-          <w:lang w:val="en-US"/>
-        </w:rPr>
-        <w:t xml:space="preserve">[Add] </w:t>
-      </w:r>
-      <w:r>
-        <w:rPr>
-          <w:noProof/>
-          <w:lang w:val="en-US"/>
-        </w:rPr>
-        <w:sym w:font="Wingdings" w:char="F0E0"/>
-      </w:r>
-      <w:r>
-        <w:rPr>
-          <w:noProof/>
-          <w:lang w:val="en-US"/>
-        </w:rPr>
-        <w:t xml:space="preserve"> </w:t>
-      </w:r>
-      <w:r>
-        <w:rPr>
-          <w:lang w:val="en-US"/>
-        </w:rPr>
-        <w:t>[New Project…]:</w:t>
+        </w:rPr>
+        <w:t>системата</w:t>
+      </w:r>
+      <w:r>
+        <w:rPr>
+          <w:bCs/>
+        </w:rPr>
+        <w:t>.</w:t>
       </w:r>
     </w:p>
     <w:p>
-      <w:pPr>
-        <w:jc w:val="center"/>
-      </w:pPr>
-      <w:r>
-        <w:rPr>
+      <w:r>
+        <w:rPr>
+          <w:bCs/>
+        </w:rPr>
+        <w:t xml:space="preserve">Отворете страницата в </w:t>
+      </w:r>
+      <w:r>
+        <w:rPr>
+          <w:bCs/>
+          <w:lang w:val="en-US"/>
+        </w:rPr>
+        <w:t>judge</w:t>
+      </w:r>
+      <w:r>
+        <w:rPr>
+          <w:bCs/>
+          <w:lang w:val="ru-RU"/>
+        </w:rPr>
+        <w:t xml:space="preserve"> </w:t>
+      </w:r>
+      <w:r>
+        <w:rPr>
+          <w:bCs/>
+        </w:rPr>
+        <w:t>за този урок</w:t>
+      </w:r>
+      <w:r>
+        <w:rPr>
+          <w:bCs/>
+          <w:lang w:val="ru-RU"/>
+        </w:rPr>
+        <w:t xml:space="preserve">: </w:t>
+      </w:r>
+      <w:hyperlink r:id="rId16" w:history="1">
+        <w:r>
+          <w:rPr>
+            <w:rStyle w:val="aa"/>
+          </w:rPr>
+          <w:t>https://judge.softuni.bg/Contests/2630</w:t>
+        </w:r>
+      </w:hyperlink>
+      <w:r>
+        <w:rPr>
+          <w:bCs/>
           <w:noProof/>
-          <w:lang w:val="en-US"/>
-        </w:rPr>
-        <w:drawing>
-          <wp:inline distT="0" distB="0" distL="0" distR="0" wp14:anchorId="00AE13B6" wp14:editId="3136EDEE">
-            <wp:extent cx="5022378" cy="1420018"/>
-            <wp:effectExtent l="0" t="0" r="6985" b="8890"/>
-            <wp:docPr id="5" name="Picture 5"/>
-            <wp:cNvGraphicFramePr>
-              <a:graphicFrameLocks xmlns:a="http://schemas.openxmlformats.org/drawingml/2006/main" noChangeAspect="1"/>
-            </wp:cNvGraphicFramePr>
-            <a:graphic xmlns:a="http://schemas.openxmlformats.org/drawingml/2006/main">
-              <a:graphicData uri="http://schemas.openxmlformats.org/drawingml/2006/picture">
-                <pic:pic xmlns:pic="http://schemas.openxmlformats.org/drawingml/2006/picture">
-                  <pic:nvPicPr>
-                    <pic:cNvPr id="1" name=""/>
-                    <pic:cNvPicPr/>
-                  </pic:nvPicPr>
-                  <pic:blipFill>
-                    <a:blip r:embed="rId16"/>
-                    <a:stretch>
-                      <a:fillRect/>
-                    </a:stretch>
-                  </pic:blipFill>
-                  <pic:spPr>
-                    <a:xfrm>
-                      <a:off x="0" y="0"/>
-                      <a:ext cx="5037192" cy="1424206"/>
-                    </a:xfrm>
-                    <a:prstGeom prst="rect">
-                      <a:avLst/>
-                    </a:prstGeom>
-                  </pic:spPr>
-                </pic:pic>
-              </a:graphicData>
-            </a:graphic>
-          </wp:inline>
-        </w:drawing>
+          <w:lang w:val="ru-RU"/>
+        </w:rPr>
+        <w:t>.</w:t>
       </w:r>
     </w:p>
     <w:p>
-      <w:r>
-        <w:t xml:space="preserve">Изберете </w:t>
-      </w:r>
-      <w:r>
-        <w:rPr>
-          <w:lang w:val="en-US"/>
-        </w:rPr>
-        <w:t xml:space="preserve">[Visual C#] </w:t>
-      </w:r>
-      <w:r>
+      <w:pPr>
+        <w:spacing w:before="80" w:after="120" w:line="276" w:lineRule="auto"/>
         <w:rPr>
           <w:noProof/>
           <w:lang w:val="en-US"/>
         </w:rPr>
-        <w:sym w:font="Wingdings" w:char="F0E0"/>
+      </w:pPr>
+      <w:r>
+        <w:rPr>
+          <w:bCs/>
+        </w:rPr>
+        <w:t xml:space="preserve">Изберете задачата </w:t>
+      </w:r>
+      <w:r>
+        <w:rPr>
+          <w:bCs/>
+          <w:lang w:val="ru-RU"/>
+        </w:rPr>
+        <w:t>“</w:t>
+      </w:r>
+      <w:r>
+        <w:t xml:space="preserve"> </w:t>
+      </w:r>
+      <w:r>
+        <w:rPr>
+          <w:b/>
+          <w:lang w:val="en-US"/>
+        </w:rPr>
+        <w:t>Пресмятане на лице на квадрат</w:t>
+      </w:r>
+      <w:r>
+        <w:rPr>
+          <w:bCs/>
+          <w:lang w:val="ru-RU"/>
+        </w:rPr>
+        <w:t xml:space="preserve">”. </w:t>
+      </w:r>
+      <w:r>
+        <w:rPr>
+          <w:bCs/>
+        </w:rPr>
+        <w:t xml:space="preserve">Копирайте и поставете в тъмното поле </w:t>
+      </w:r>
+      <w:r>
+        <w:rPr>
+          <w:b/>
+        </w:rPr>
+        <w:t>сорс кода</w:t>
+      </w:r>
+      <w:r>
+        <w:rPr>
+          <w:bCs/>
+        </w:rPr>
+        <w:t xml:space="preserve">. Натиснете бутона за изпращане </w:t>
+      </w:r>
+      <w:r>
+        <w:rPr>
+          <w:b/>
+          <w:lang w:val="en-US"/>
+        </w:rPr>
+        <w:t>[Submit]</w:t>
       </w:r>
       <w:r>
         <w:rPr>
           <w:noProof/>
           <w:lang w:val="en-US"/>
         </w:rPr>
-        <w:t xml:space="preserve"> </w:t>
-      </w:r>
-      <w:r>
-        <w:rPr>
-          <w:lang w:val="en-US"/>
-        </w:rPr>
-        <w:t xml:space="preserve">[Windows] </w:t>
-      </w:r>
-      <w:r>
-        <w:rPr>
-          <w:noProof/>
-          <w:lang w:val="en-US"/>
-        </w:rPr>
-        <w:sym w:font="Wingdings" w:char="F0E0"/>
-      </w:r>
-      <w:r>
-        <w:rPr>
-          <w:noProof/>
-          <w:lang w:val="en-US"/>
-        </w:rPr>
-        <w:t xml:space="preserve"> </w:t>
-      </w:r>
-      <w:r>
-        <w:rPr>
-          <w:lang w:val="en-US"/>
-        </w:rPr>
-        <w:t xml:space="preserve">[Console Application] </w:t>
-      </w:r>
-      <w:r>
-        <w:t xml:space="preserve">и задайте име </w:t>
-      </w:r>
-      <w:r>
-        <w:rPr>
-          <w:lang w:val="en-US"/>
-        </w:rPr>
-        <w:t>“</w:t>
-      </w:r>
-      <w:r>
-        <w:rPr>
-          <w:rStyle w:val="CodeChar"/>
-          <w:lang w:val="en-US"/>
-        </w:rPr>
-        <w:t>Inches-to-Centimeters</w:t>
-      </w:r>
-      <w:r>
-        <w:rPr>
-          <w:lang w:val="en-US"/>
-        </w:rPr>
-        <w:t>”:</w:t>
+        <w:t>:</w:t>
       </w:r>
     </w:p>
     <w:p>
       <w:pPr>
-        <w:jc w:val="center"/>
-      </w:pPr>
-      <w:r>
+        <w:spacing w:before="80" w:after="120" w:line="276" w:lineRule="auto"/>
         <w:rPr>
           <w:noProof/>
           <w:lang w:val="en-US"/>
+        </w:rPr>
+      </w:pPr>
+      <w:r>
+        <w:rPr>
+          <w:noProof/>
         </w:rPr>
         <w:lastRenderedPageBreak/>
         <w:drawing>
-          <wp:inline distT="0" distB="0" distL="0" distR="0" wp14:anchorId="2352A1E0" wp14:editId="3418C842">
-            <wp:extent cx="5957928" cy="3357794"/>
-            <wp:effectExtent l="0" t="0" r="5080" b="0"/>
-            <wp:docPr id="6" name="Picture 6"/>
+          <wp:inline distT="0" distB="0" distL="0" distR="0" wp14:anchorId="1DDA7673" wp14:editId="59FFF173">
+            <wp:extent cx="6479540" cy="6451600"/>
+            <wp:effectExtent l="19050" t="19050" r="16510" b="25400"/>
+            <wp:docPr id="38" name="Картина 38"/>
             <wp:cNvGraphicFramePr>
               <a:graphicFrameLocks xmlns:a="http://schemas.openxmlformats.org/drawingml/2006/main" noChangeAspect="1"/>
             </wp:cNvGraphicFramePr>
@@ -1823,11 +1641,18 @@
                   <pic:spPr>
                     <a:xfrm>
                       <a:off x="0" y="0"/>
-                      <a:ext cx="5969146" cy="3364116"/>
+                      <a:ext cx="6479540" cy="6451600"/>
                     </a:xfrm>
                     <a:prstGeom prst="rect">
                       <a:avLst/>
                     </a:prstGeom>
+                    <a:ln>
+                      <a:solidFill>
+                        <a:schemeClr val="bg2">
+                          <a:lumMod val="75000"/>
+                        </a:schemeClr>
+                      </a:solidFill>
+                    </a:ln>
                   </pic:spPr>
                 </pic:pic>
               </a:graphicData>
@@ -1838,52 +1663,46 @@
     </w:p>
     <w:p>
       <w:pPr>
-        <w:pStyle w:val="ad"/>
-        <w:numPr>
-          <w:ilvl w:val="0"/>
-          <w:numId w:val="16"/>
-        </w:numPr>
         <w:spacing w:before="80" w:after="120" w:line="276" w:lineRule="auto"/>
-      </w:pPr>
+        <w:rPr>
+          <w:bCs/>
+        </w:rPr>
+      </w:pPr>
+      <w:r>
+        <w:rPr>
+          <w:bCs/>
+        </w:rPr>
+        <w:t xml:space="preserve">Трябва да получите </w:t>
+      </w:r>
       <w:r>
         <w:rPr>
           <w:b/>
         </w:rPr>
-        <w:t>Напишете кода</w:t>
-      </w:r>
-      <w:r>
-        <w:t xml:space="preserve"> на програмата</w:t>
-      </w:r>
-      <w:r>
-        <w:rPr>
-          <w:lang w:val="en-US"/>
-        </w:rPr>
-        <w:t xml:space="preserve">. </w:t>
-      </w:r>
-      <w:r>
-        <w:t>Може да си помогнете с примерния код от картинката</w:t>
-      </w:r>
-      <w:r>
-        <w:rPr>
-          <w:lang w:val="en-US"/>
-        </w:rPr>
-        <w:t>:</w:t>
+        <w:t>100 точки</w:t>
+      </w:r>
+      <w:r>
+        <w:rPr>
+          <w:bCs/>
+        </w:rPr>
+        <w:t xml:space="preserve"> (напълно вярна задача):</w:t>
       </w:r>
     </w:p>
     <w:p>
       <w:pPr>
-        <w:jc w:val="center"/>
+        <w:spacing w:before="80" w:after="120" w:line="276" w:lineRule="auto"/>
+        <w:rPr>
+          <w:bCs/>
+        </w:rPr>
       </w:pPr>
       <w:r>
         <w:rPr>
           <w:noProof/>
-          <w:lang w:val="en-US"/>
         </w:rPr>
         <w:drawing>
-          <wp:inline distT="0" distB="0" distL="0" distR="0" wp14:anchorId="35C75ED0" wp14:editId="3C8D10B1">
-            <wp:extent cx="4061350" cy="1528543"/>
-            <wp:effectExtent l="0" t="0" r="0" b="0"/>
-            <wp:docPr id="7" name="Picture 7"/>
+          <wp:inline distT="0" distB="0" distL="0" distR="0" wp14:anchorId="37A22396" wp14:editId="60D2CBFF">
+            <wp:extent cx="6479540" cy="1606550"/>
+            <wp:effectExtent l="19050" t="19050" r="16510" b="12700"/>
+            <wp:docPr id="39" name="Картина 39"/>
             <wp:cNvGraphicFramePr>
               <a:graphicFrameLocks xmlns:a="http://schemas.openxmlformats.org/drawingml/2006/main" noChangeAspect="1"/>
             </wp:cNvGraphicFramePr>
@@ -1903,11 +1722,18 @@
                   <pic:spPr>
                     <a:xfrm>
                       <a:off x="0" y="0"/>
-                      <a:ext cx="4089470" cy="1539126"/>
+                      <a:ext cx="6479540" cy="1606550"/>
                     </a:xfrm>
                     <a:prstGeom prst="rect">
                       <a:avLst/>
                     </a:prstGeom>
+                    <a:ln>
+                      <a:solidFill>
+                        <a:schemeClr val="bg2">
+                          <a:lumMod val="75000"/>
+                        </a:schemeClr>
+                      </a:solidFill>
+                    </a:ln>
                   </pic:spPr>
                 </pic:pic>
               </a:graphicData>
@@ -1918,6 +1744,144 @@
     </w:p>
     <w:p>
       <w:pPr>
+        <w:pStyle w:val="2"/>
+        <w:numPr>
+          <w:ilvl w:val="0"/>
+          <w:numId w:val="13"/>
+        </w:numPr>
+        <w:tabs>
+          <w:tab w:val="clear" w:pos="1560"/>
+        </w:tabs>
+        <w:rPr>
+          <w:bCs w:val="0"/>
+        </w:rPr>
+      </w:pPr>
+      <w:r>
+        <w:lastRenderedPageBreak/>
+        <w:t>От инчове към сантиметри</w:t>
+      </w:r>
+    </w:p>
+    <w:p>
+      <w:r>
+        <w:t>Да се напише програма</w:t>
+      </w:r>
+      <w:r>
+        <w:rPr>
+          <w:lang w:val="en-US"/>
+        </w:rPr>
+        <w:t xml:space="preserve">, </w:t>
+      </w:r>
+      <w:r>
+        <w:t xml:space="preserve">която </w:t>
+      </w:r>
+      <w:r>
+        <w:rPr>
+          <w:b/>
+        </w:rPr>
+        <w:t>чете от конзолата число</w:t>
+      </w:r>
+      <w:r>
+        <w:t xml:space="preserve"> </w:t>
+      </w:r>
+      <w:r>
+        <w:rPr>
+          <w:noProof/>
+          <w:lang w:val="en-US"/>
+        </w:rPr>
+        <w:t>(</w:t>
+      </w:r>
+      <w:r>
+        <w:t>не непременно цяло</w:t>
+      </w:r>
+      <w:r>
+        <w:rPr>
+          <w:lang w:val="en-US"/>
+        </w:rPr>
+        <w:t xml:space="preserve">), </w:t>
+      </w:r>
+      <w:r>
+        <w:t>въведено от потребителя</w:t>
+      </w:r>
+      <w:r>
+        <w:rPr>
+          <w:lang w:val="en-US"/>
+        </w:rPr>
+        <w:t xml:space="preserve">, </w:t>
+      </w:r>
+      <w:r>
+        <w:t xml:space="preserve">и преобразува числото </w:t>
+      </w:r>
+      <w:r>
+        <w:rPr>
+          <w:b/>
+        </w:rPr>
+        <w:t>от инчове в сантиметри</w:t>
+      </w:r>
+      <w:r>
+        <w:rPr>
+          <w:lang w:val="en-US"/>
+        </w:rPr>
+        <w:t xml:space="preserve">. </w:t>
+      </w:r>
+      <w:r>
+        <w:t xml:space="preserve">За целта </w:t>
+      </w:r>
+      <w:r>
+        <w:rPr>
+          <w:b/>
+        </w:rPr>
+        <w:t xml:space="preserve">умножава инчовете по </w:t>
+      </w:r>
+      <w:r>
+        <w:rPr>
+          <w:b/>
+          <w:lang w:val="en-US"/>
+        </w:rPr>
+        <w:t>2.54</w:t>
+      </w:r>
+      <w:r>
+        <w:rPr>
+          <w:lang w:val="en-US"/>
+        </w:rPr>
+        <w:t xml:space="preserve"> </w:t>
+      </w:r>
+      <w:r>
+        <w:rPr>
+          <w:noProof/>
+          <w:lang w:val="en-US"/>
+        </w:rPr>
+        <w:t>(</w:t>
+      </w:r>
+      <w:r>
+        <w:t xml:space="preserve">защото </w:t>
+      </w:r>
+      <w:r>
+        <w:rPr>
+          <w:lang w:val="en-US"/>
+        </w:rPr>
+        <w:t xml:space="preserve">1 </w:t>
+      </w:r>
+      <w:r>
+        <w:t xml:space="preserve">инч </w:t>
+      </w:r>
+      <w:r>
+        <w:rPr>
+          <w:lang w:val="en-US"/>
+        </w:rPr>
+        <w:t xml:space="preserve">= 2.54 </w:t>
+      </w:r>
+      <w:r>
+        <w:t>сантиметра</w:t>
+      </w:r>
+      <w:r>
+        <w:rPr>
+          <w:lang w:val="en-US"/>
+        </w:rPr>
+        <w:t>).</w:t>
+      </w:r>
+    </w:p>
+    <w:p>
+      <w:pPr>
         <w:pStyle w:val="ad"/>
         <w:numPr>
           <w:ilvl w:val="0"/>
@@ -1926,25 +1890,86 @@
         <w:spacing w:before="80" w:after="120" w:line="276" w:lineRule="auto"/>
       </w:pPr>
       <w:r>
+        <w:t xml:space="preserve">Първо създайте </w:t>
+      </w:r>
+      <w:r>
         <w:rPr>
           <w:b/>
         </w:rPr>
-        <w:t>Стартирайте програмата</w:t>
-      </w:r>
-      <w:r>
-        <w:rPr>
-          <w:lang w:val="en-US"/>
-        </w:rPr>
-        <w:t xml:space="preserve">, </w:t>
-      </w:r>
-      <w:r>
-        <w:t xml:space="preserve">както обикновено с </w:t>
-      </w:r>
-      <w:r>
-        <w:rPr>
-          <w:lang w:val="en-US"/>
-        </w:rPr>
-        <w:t>[Ctrl+F5]:</w:t>
+        <w:t xml:space="preserve">нов </w:t>
+      </w:r>
+      <w:r>
+        <w:rPr>
+          <w:b/>
+          <w:lang w:val="en-US"/>
+        </w:rPr>
+        <w:t xml:space="preserve">C# </w:t>
+      </w:r>
+      <w:r>
+        <w:rPr>
+          <w:b/>
+        </w:rPr>
+        <w:t>конзолен проект</w:t>
+      </w:r>
+      <w:r>
+        <w:t xml:space="preserve"> в решението </w:t>
+      </w:r>
+      <w:r>
+        <w:rPr>
+          <w:lang w:val="en-US"/>
+        </w:rPr>
+        <w:t>“</w:t>
+      </w:r>
+      <w:r>
+        <w:rPr>
+          <w:b/>
+          <w:lang w:val="en-US"/>
+        </w:rPr>
+        <w:t>Simple-Calculations</w:t>
+      </w:r>
+      <w:r>
+        <w:rPr>
+          <w:lang w:val="en-US"/>
+        </w:rPr>
+        <w:t xml:space="preserve">”. </w:t>
+      </w:r>
+      <w:r>
+        <w:t xml:space="preserve">Кликнете с мишката върху решението в </w:t>
+      </w:r>
+      <w:r>
+        <w:rPr>
+          <w:lang w:val="en-US"/>
+        </w:rPr>
+        <w:t xml:space="preserve">Solution Explorer </w:t>
+      </w:r>
+      <w:r>
+        <w:t xml:space="preserve">и изберете </w:t>
+      </w:r>
+      <w:r>
+        <w:rPr>
+          <w:lang w:val="en-US"/>
+        </w:rPr>
+        <w:t xml:space="preserve">[Add] </w:t>
+      </w:r>
+      <w:r>
+        <w:rPr>
+          <w:noProof/>
+          <w:lang w:val="en-US"/>
+        </w:rPr>
+        <w:sym w:font="Wingdings" w:char="F0E0"/>
+      </w:r>
+      <w:r>
+        <w:rPr>
+          <w:noProof/>
+          <w:lang w:val="en-US"/>
+        </w:rPr>
+        <w:t xml:space="preserve"> </w:t>
+      </w:r>
+      <w:r>
+        <w:rPr>
+          <w:lang w:val="en-US"/>
+        </w:rPr>
+        <w:t>[New Project…]:</w:t>
       </w:r>
     </w:p>
     <w:p>
@@ -1957,10 +1982,10 @@
           <w:lang w:val="en-US"/>
         </w:rPr>
         <w:drawing>
-          <wp:inline distT="0" distB="0" distL="0" distR="0" wp14:anchorId="0AC61E3C" wp14:editId="6D82A5A8">
-            <wp:extent cx="3869140" cy="1017466"/>
-            <wp:effectExtent l="0" t="0" r="0" b="0"/>
-            <wp:docPr id="9" name="Picture 9"/>
+          <wp:inline distT="0" distB="0" distL="0" distR="0" wp14:anchorId="00AE13B6" wp14:editId="3136EDEE">
+            <wp:extent cx="5022378" cy="1420018"/>
+            <wp:effectExtent l="0" t="0" r="6985" b="8890"/>
+            <wp:docPr id="5" name="Picture 5"/>
             <wp:cNvGraphicFramePr>
               <a:graphicFrameLocks xmlns:a="http://schemas.openxmlformats.org/drawingml/2006/main" noChangeAspect="1"/>
             </wp:cNvGraphicFramePr>
@@ -1980,7 +2005,7 @@
                   <pic:spPr>
                     <a:xfrm>
                       <a:off x="0" y="0"/>
-                      <a:ext cx="3908646" cy="1027855"/>
+                      <a:ext cx="5037192" cy="1424206"/>
                     </a:xfrm>
                     <a:prstGeom prst="rect">
                       <a:avLst/>
@@ -1995,78 +2020,78 @@
     </w:p>
     <w:p>
       <w:r>
-        <w:t>Изненада</w:t>
-      </w:r>
-      <w:r>
-        <w:rPr>
-          <w:lang w:val="en-US"/>
-        </w:rPr>
-        <w:t xml:space="preserve">! </w:t>
-      </w:r>
-      <w:r>
-        <w:t>Како става</w:t>
-      </w:r>
-      <w:r>
-        <w:rPr>
-          <w:lang w:val="en-US"/>
-        </w:rPr>
-        <w:t xml:space="preserve">? </w:t>
-      </w:r>
-      <w:r>
-        <w:t>Програмата не работи правилно</w:t>
-      </w:r>
-      <w:r>
-        <w:rPr>
-          <w:lang w:val="en-US"/>
-        </w:rPr>
-        <w:t xml:space="preserve">… </w:t>
-      </w:r>
-      <w:r>
-        <w:t>Всъщност това не е ли предходната програма</w:t>
-      </w:r>
-      <w:r>
-        <w:rPr>
-          <w:lang w:val="en-US"/>
-        </w:rPr>
-        <w:t>?</w:t>
+        <w:t xml:space="preserve">Изберете </w:t>
+      </w:r>
+      <w:r>
+        <w:rPr>
+          <w:lang w:val="en-US"/>
+        </w:rPr>
+        <w:t xml:space="preserve">[Visual C#] </w:t>
+      </w:r>
+      <w:r>
+        <w:rPr>
+          <w:noProof/>
+          <w:lang w:val="en-US"/>
+        </w:rPr>
+        <w:sym w:font="Wingdings" w:char="F0E0"/>
+      </w:r>
+      <w:r>
+        <w:rPr>
+          <w:noProof/>
+          <w:lang w:val="en-US"/>
+        </w:rPr>
+        <w:t xml:space="preserve"> </w:t>
+      </w:r>
+      <w:r>
+        <w:rPr>
+          <w:lang w:val="en-US"/>
+        </w:rPr>
+        <w:t xml:space="preserve">[Windows] </w:t>
+      </w:r>
+      <w:r>
+        <w:rPr>
+          <w:noProof/>
+          <w:lang w:val="en-US"/>
+        </w:rPr>
+        <w:sym w:font="Wingdings" w:char="F0E0"/>
+      </w:r>
+      <w:r>
+        <w:rPr>
+          <w:noProof/>
+          <w:lang w:val="en-US"/>
+        </w:rPr>
+        <w:t xml:space="preserve"> </w:t>
+      </w:r>
+      <w:r>
+        <w:rPr>
+          <w:lang w:val="en-US"/>
+        </w:rPr>
+        <w:t xml:space="preserve">[Console Application] </w:t>
+      </w:r>
+      <w:r>
+        <w:t xml:space="preserve">и задайте име </w:t>
+      </w:r>
+      <w:r>
+        <w:rPr>
+          <w:lang w:val="en-US"/>
+        </w:rPr>
+        <w:t>“</w:t>
+      </w:r>
+      <w:r>
+        <w:rPr>
+          <w:rStyle w:val="CodeChar"/>
+          <w:lang w:val="en-US"/>
+        </w:rPr>
+        <w:t>Inches-to-Centimeters</w:t>
+      </w:r>
+      <w:r>
+        <w:rPr>
+          <w:lang w:val="en-US"/>
+        </w:rPr>
+        <w:t>”:</w:t>
       </w:r>
     </w:p>
     <w:p>
-      <w:r>
-        <w:t xml:space="preserve">Във </w:t>
-      </w:r>
-      <w:r>
-        <w:rPr>
-          <w:lang w:val="en-US"/>
-        </w:rPr>
-        <w:t xml:space="preserve">Visual Studio </w:t>
-      </w:r>
-      <w:r>
-        <w:rPr>
-          <w:b/>
-        </w:rPr>
-        <w:t>текущият активен проект</w:t>
-      </w:r>
-      <w:r>
-        <w:t xml:space="preserve"> в един </w:t>
-      </w:r>
-      <w:r>
-        <w:rPr>
-          <w:lang w:val="en-US"/>
-        </w:rPr>
-        <w:t xml:space="preserve">solution </w:t>
-      </w:r>
-      <w:r>
-        <w:t>е маркиран в получерно и може да се сменя</w:t>
-      </w:r>
-      <w:r>
-        <w:rPr>
-          <w:lang w:val="en-US"/>
-        </w:rPr>
-        <w:t>:</w:t>
-      </w:r>
-    </w:p>
-    <w:p>
       <w:pPr>
         <w:jc w:val="center"/>
       </w:pPr>
@@ -2076,10 +2101,10 @@
           <w:lang w:val="en-US"/>
         </w:rPr>
         <w:drawing>
-          <wp:inline distT="0" distB="0" distL="0" distR="0" wp14:anchorId="481A1145" wp14:editId="2B156BFE">
-            <wp:extent cx="1910054" cy="2033517"/>
-            <wp:effectExtent l="0" t="0" r="0" b="5080"/>
-            <wp:docPr id="11" name="Picture 11"/>
+          <wp:inline distT="0" distB="0" distL="0" distR="0" wp14:anchorId="2352A1E0" wp14:editId="3418C842">
+            <wp:extent cx="5957928" cy="3357794"/>
+            <wp:effectExtent l="0" t="0" r="5080" b="0"/>
+            <wp:docPr id="6" name="Picture 6"/>
             <wp:cNvGraphicFramePr>
               <a:graphicFrameLocks xmlns:a="http://schemas.openxmlformats.org/drawingml/2006/main" noChangeAspect="1"/>
             </wp:cNvGraphicFramePr>
@@ -2099,7 +2124,7 @@
                   <pic:spPr>
                     <a:xfrm>
                       <a:off x="0" y="0"/>
-                      <a:ext cx="1912733" cy="2036369"/>
+                      <a:ext cx="5969146" cy="3364116"/>
                     </a:xfrm>
                     <a:prstGeom prst="rect">
                       <a:avLst/>
@@ -2122,54 +2147,22 @@
         <w:spacing w:before="80" w:after="120" w:line="276" w:lineRule="auto"/>
       </w:pPr>
       <w:r>
-        <w:lastRenderedPageBreak/>
-        <w:t xml:space="preserve">За да включите режим на </w:t>
-      </w:r>
-      <w:r>
         <w:rPr>
           <w:b/>
         </w:rPr>
-        <w:t>автоматично преминаване към текущия проект</w:t>
-      </w:r>
-      <w:r>
-        <w:rPr>
-          <w:lang w:val="en-US"/>
-        </w:rPr>
-        <w:t xml:space="preserve">, </w:t>
-      </w:r>
-      <w:r>
-        <w:t xml:space="preserve">кликнете върху главния </w:t>
-      </w:r>
-      <w:r>
-        <w:rPr>
-          <w:lang w:val="en-US"/>
-        </w:rPr>
-        <w:t xml:space="preserve">solution </w:t>
-      </w:r>
-      <w:r>
-        <w:t xml:space="preserve">с десния бутон на мишката и изберете </w:t>
-      </w:r>
-      <w:r>
-        <w:rPr>
-          <w:b/>
-          <w:lang w:val="en-US"/>
-        </w:rPr>
-        <w:t>[</w:t>
-      </w:r>
-      <w:r>
-        <w:rPr>
-          <w:b/>
-          <w:noProof/>
-          <w:lang w:val="en-US"/>
-        </w:rPr>
-        <w:t>Set StartUp Projects…</w:t>
-      </w:r>
-      <w:r>
-        <w:rPr>
-          <w:b/>
-          <w:lang w:val="en-US"/>
-        </w:rPr>
-        <w:t>]</w:t>
+        <w:t>Напишете кода</w:t>
+      </w:r>
+      <w:r>
+        <w:t xml:space="preserve"> на програмата</w:t>
+      </w:r>
+      <w:r>
+        <w:rPr>
+          <w:lang w:val="en-US"/>
+        </w:rPr>
+        <w:t xml:space="preserve">. </w:t>
+      </w:r>
+      <w:r>
+        <w:t>Може да си помогнете с примерния код от картинката</w:t>
       </w:r>
       <w:r>
         <w:rPr>
@@ -2188,10 +2181,10 @@
           <w:lang w:val="en-US"/>
         </w:rPr>
         <w:drawing>
-          <wp:inline distT="0" distB="0" distL="0" distR="0" wp14:anchorId="6FDCC6A3" wp14:editId="03BD537B">
-            <wp:extent cx="3890055" cy="2354239"/>
-            <wp:effectExtent l="0" t="0" r="0" b="8255"/>
-            <wp:docPr id="12" name="Picture 12"/>
+          <wp:inline distT="0" distB="0" distL="0" distR="0" wp14:anchorId="35C75ED0" wp14:editId="3C8D10B1">
+            <wp:extent cx="4061350" cy="1528543"/>
+            <wp:effectExtent l="0" t="0" r="0" b="0"/>
+            <wp:docPr id="7" name="Picture 7"/>
             <wp:cNvGraphicFramePr>
               <a:graphicFrameLocks xmlns:a="http://schemas.openxmlformats.org/drawingml/2006/main" noChangeAspect="1"/>
             </wp:cNvGraphicFramePr>
@@ -2211,7 +2204,7 @@
                   <pic:spPr>
                     <a:xfrm>
                       <a:off x="0" y="0"/>
-                      <a:ext cx="3910768" cy="2366775"/>
+                      <a:ext cx="4089470" cy="1539126"/>
                     </a:xfrm>
                     <a:prstGeom prst="rect">
                       <a:avLst/>
@@ -2225,8 +2218,19 @@
       </w:r>
     </w:p>
     <w:p>
-      <w:r>
-        <w:t>Ще се появи диалогов прозорец</w:t>
+      <w:pPr>
+        <w:pStyle w:val="ad"/>
+        <w:numPr>
+          <w:ilvl w:val="0"/>
+          <w:numId w:val="16"/>
+        </w:numPr>
+        <w:spacing w:before="80" w:after="120" w:line="276" w:lineRule="auto"/>
+      </w:pPr>
+      <w:r>
+        <w:rPr>
+          <w:b/>
+        </w:rPr>
+        <w:t>Стартирайте програмата</w:t>
       </w:r>
       <w:r>
         <w:rPr>
@@ -2235,53 +2239,13 @@
         <w:t xml:space="preserve">, </w:t>
       </w:r>
       <w:r>
-        <w:t xml:space="preserve">от който трябва да се избере </w:t>
-      </w:r>
-      <w:r>
-        <w:rPr>
-          <w:b/>
-          <w:lang w:val="en-US"/>
-        </w:rPr>
-        <w:t>[Startup Project]</w:t>
-      </w:r>
-      <w:r>
-        <w:rPr>
-          <w:lang w:val="en-US"/>
-        </w:rPr>
-        <w:t xml:space="preserve"> </w:t>
-      </w:r>
-      <w:r>
-        <w:rPr>
-          <w:noProof/>
-          <w:lang w:val="en-US"/>
-        </w:rPr>
-        <w:sym w:font="Wingdings" w:char="F0E0"/>
-      </w:r>
-      <w:r>
-        <w:rPr>
-          <w:noProof/>
-          <w:lang w:val="en-US"/>
-        </w:rPr>
-        <w:t xml:space="preserve"> </w:t>
-      </w:r>
-      <w:r>
-        <w:rPr>
-          <w:lang w:val="en-US"/>
-        </w:rPr>
-        <w:t>[</w:t>
-      </w:r>
-      <w:r>
-        <w:rPr>
-          <w:b/>
-          <w:lang w:val="en-US"/>
-        </w:rPr>
-        <w:t>Current selection</w:t>
-      </w:r>
-      <w:r>
-        <w:rPr>
-          <w:lang w:val="en-US"/>
-        </w:rPr>
-        <w:t>]:</w:t>
+        <w:t xml:space="preserve">както обикновено с </w:t>
+      </w:r>
+      <w:r>
+        <w:rPr>
+          <w:lang w:val="en-US"/>
+        </w:rPr>
+        <w:t>[Ctrl+F5]:</w:t>
       </w:r>
     </w:p>
     <w:p>
@@ -2293,11 +2257,12 @@
           <w:noProof/>
           <w:lang w:val="en-US"/>
         </w:rPr>
+        <w:lastRenderedPageBreak/>
         <w:drawing>
-          <wp:inline distT="0" distB="0" distL="0" distR="0" wp14:anchorId="11383754" wp14:editId="34AF5A59">
-            <wp:extent cx="6135768" cy="3630305"/>
-            <wp:effectExtent l="0" t="0" r="0" b="8255"/>
-            <wp:docPr id="13" name="Picture 13"/>
+          <wp:inline distT="0" distB="0" distL="0" distR="0" wp14:anchorId="0AC61E3C" wp14:editId="6D82A5A8">
+            <wp:extent cx="3869140" cy="1017466"/>
+            <wp:effectExtent l="0" t="0" r="0" b="0"/>
+            <wp:docPr id="9" name="Picture 9"/>
             <wp:cNvGraphicFramePr>
               <a:graphicFrameLocks xmlns:a="http://schemas.openxmlformats.org/drawingml/2006/main" noChangeAspect="1"/>
             </wp:cNvGraphicFramePr>
@@ -2317,7 +2282,7 @@
                   <pic:spPr>
                     <a:xfrm>
                       <a:off x="0" y="0"/>
-                      <a:ext cx="6167748" cy="3649226"/>
+                      <a:ext cx="3908646" cy="1027855"/>
                     </a:xfrm>
                     <a:prstGeom prst="rect">
                       <a:avLst/>
@@ -2331,67 +2296,79 @@
       </w:r>
     </w:p>
     <w:p>
-      <w:pPr>
-        <w:pStyle w:val="ad"/>
-        <w:numPr>
-          <w:ilvl w:val="0"/>
-          <w:numId w:val="16"/>
-        </w:numPr>
-        <w:spacing w:before="80" w:after="120" w:line="276" w:lineRule="auto"/>
-      </w:pPr>
-      <w:r>
-        <w:t xml:space="preserve">Сега отново </w:t>
-      </w:r>
-      <w:r>
-        <w:rPr>
-          <w:b/>
-        </w:rPr>
-        <w:t>стартирайте програмата</w:t>
-      </w:r>
-      <w:r>
-        <w:rPr>
-          <w:lang w:val="en-US"/>
-        </w:rPr>
-        <w:t xml:space="preserve">, </w:t>
-      </w:r>
-      <w:r>
-        <w:t xml:space="preserve">както обикновено с </w:t>
-      </w:r>
-      <w:r>
-        <w:rPr>
-          <w:lang w:val="en-US"/>
-        </w:rPr>
-        <w:t xml:space="preserve">[Ctrl+F5]. </w:t>
-      </w:r>
-      <w:r>
-        <w:t>Този път ще се стартира текущата отворена програма</w:t>
-      </w:r>
-      <w:r>
-        <w:rPr>
-          <w:lang w:val="en-US"/>
-        </w:rPr>
-        <w:t xml:space="preserve">, </w:t>
-      </w:r>
-      <w:r>
-        <w:t>която преобразува инчове в сантиметри</w:t>
-      </w:r>
-      <w:r>
-        <w:rPr>
-          <w:lang w:val="en-US"/>
-        </w:rPr>
-        <w:t xml:space="preserve">. </w:t>
-      </w:r>
-      <w:r>
-        <w:t>Изглежда работи коректно</w:t>
-      </w:r>
-      <w:r>
-        <w:rPr>
-          <w:lang w:val="en-US"/>
-        </w:rPr>
-        <w:t>:</w:t>
+      <w:r>
+        <w:t>Изненада</w:t>
+      </w:r>
+      <w:r>
+        <w:rPr>
+          <w:lang w:val="en-US"/>
+        </w:rPr>
+        <w:t xml:space="preserve">! </w:t>
+      </w:r>
+      <w:r>
+        <w:t>Како става</w:t>
+      </w:r>
+      <w:r>
+        <w:rPr>
+          <w:lang w:val="en-US"/>
+        </w:rPr>
+        <w:t xml:space="preserve">? </w:t>
+      </w:r>
+      <w:r>
+        <w:t>Програмата не работи правилно</w:t>
+      </w:r>
+      <w:r>
+        <w:rPr>
+          <w:lang w:val="en-US"/>
+        </w:rPr>
+        <w:t xml:space="preserve">… </w:t>
+      </w:r>
+      <w:r>
+        <w:t>Всъщност това не е ли предходната програма</w:t>
+      </w:r>
+      <w:r>
+        <w:rPr>
+          <w:lang w:val="en-US"/>
+        </w:rPr>
+        <w:t>?</w:t>
       </w:r>
     </w:p>
     <w:p>
+      <w:r>
+        <w:t xml:space="preserve">Във </w:t>
+      </w:r>
+      <w:r>
+        <w:rPr>
+          <w:lang w:val="en-US"/>
+        </w:rPr>
+        <w:t xml:space="preserve">Visual Studio </w:t>
+      </w:r>
+      <w:r>
+        <w:rPr>
+          <w:b/>
+        </w:rPr>
+        <w:t>текущият активен проект</w:t>
+      </w:r>
+      <w:r>
+        <w:t xml:space="preserve"> в един </w:t>
+      </w:r>
+      <w:r>
+        <w:rPr>
+          <w:lang w:val="en-US"/>
+        </w:rPr>
+        <w:t xml:space="preserve">solution </w:t>
+      </w:r>
+      <w:r>
+        <w:t>е маркиран в получерно и може да се сменя</w:t>
+      </w:r>
+      <w:r>
+        <w:rPr>
+          <w:lang w:val="en-US"/>
+        </w:rPr>
+        <w:t>:</w:t>
+      </w:r>
+    </w:p>
+    <w:p>
       <w:pPr>
         <w:jc w:val="center"/>
       </w:pPr>
@@ -2401,10 +2378,10 @@
           <w:lang w:val="en-US"/>
         </w:rPr>
         <w:drawing>
-          <wp:inline distT="0" distB="0" distL="0" distR="0" wp14:anchorId="4629D116" wp14:editId="4D472124">
-            <wp:extent cx="3727254" cy="1091821"/>
-            <wp:effectExtent l="0" t="0" r="6985" b="0"/>
-            <wp:docPr id="14" name="Picture 14"/>
+          <wp:inline distT="0" distB="0" distL="0" distR="0" wp14:anchorId="481A1145" wp14:editId="2B156BFE">
+            <wp:extent cx="1910054" cy="2033517"/>
+            <wp:effectExtent l="0" t="0" r="0" b="5080"/>
+            <wp:docPr id="11" name="Picture 11"/>
             <wp:cNvGraphicFramePr>
               <a:graphicFrameLocks xmlns:a="http://schemas.openxmlformats.org/drawingml/2006/main" noChangeAspect="1"/>
             </wp:cNvGraphicFramePr>
@@ -2424,7 +2401,7 @@
                   <pic:spPr>
                     <a:xfrm>
                       <a:off x="0" y="0"/>
-                      <a:ext cx="3769441" cy="1104179"/>
+                      <a:ext cx="1912733" cy="2036369"/>
                     </a:xfrm>
                     <a:prstGeom prst="rect">
                       <a:avLst/>
@@ -2447,89 +2424,59 @@
         <w:spacing w:before="80" w:after="120" w:line="276" w:lineRule="auto"/>
       </w:pPr>
       <w:r>
-        <w:t xml:space="preserve">Сега </w:t>
+        <w:t xml:space="preserve">За да включите режим на </w:t>
       </w:r>
       <w:r>
         <w:rPr>
           <w:b/>
         </w:rPr>
-        <w:t>превключете към преходната програма</w:t>
-      </w:r>
-      <w:r>
-        <w:t xml:space="preserve"> </w:t>
-      </w:r>
-      <w:r>
-        <w:rPr>
+        <w:t>автоматично преминаване към текущия проект</w:t>
+      </w:r>
+      <w:r>
+        <w:rPr>
+          <w:lang w:val="en-US"/>
+        </w:rPr>
+        <w:t xml:space="preserve">, </w:t>
+      </w:r>
+      <w:r>
+        <w:t xml:space="preserve">кликнете върху главния </w:t>
+      </w:r>
+      <w:r>
+        <w:rPr>
+          <w:lang w:val="en-US"/>
+        </w:rPr>
+        <w:t xml:space="preserve">solution </w:t>
+      </w:r>
+      <w:r>
+        <w:t xml:space="preserve">с десния бутон на мишката и изберете </w:t>
+      </w:r>
+      <w:r>
+        <w:rPr>
+          <w:b/>
+          <w:lang w:val="en-US"/>
+        </w:rPr>
+        <w:t>[</w:t>
+      </w:r>
+      <w:r>
+        <w:rPr>
+          <w:b/>
           <w:noProof/>
           <w:lang w:val="en-US"/>
         </w:rPr>
-        <w:t>(</w:t>
-      </w:r>
-      <w:r>
-        <w:t>лице на квадрат</w:t>
-      </w:r>
-      <w:r>
-        <w:rPr>
-          <w:lang w:val="en-US"/>
-        </w:rPr>
-        <w:t xml:space="preserve">). </w:t>
-      </w:r>
-      <w:r>
-        <w:t xml:space="preserve">Това става с двоен клик на мишката върху файла </w:t>
-      </w:r>
-      <w:r>
-        <w:rPr>
-          <w:rStyle w:val="CodeChar"/>
-          <w:lang w:val="en-US"/>
-        </w:rPr>
-        <w:t>Program.cs</w:t>
-      </w:r>
-      <w:r>
-        <w:rPr>
-          <w:noProof/>
-          <w:lang w:val="en-US"/>
-        </w:rPr>
-        <w:t xml:space="preserve"> </w:t>
-      </w:r>
-      <w:r>
-        <w:t xml:space="preserve">от предходния проект </w:t>
-      </w:r>
-      <w:r>
-        <w:rPr>
-          <w:lang w:val="en-US"/>
-        </w:rPr>
-        <w:t>“</w:t>
-      </w:r>
-      <w:r>
-        <w:rPr>
-          <w:rStyle w:val="CodeChar"/>
-          <w:lang w:val="en-US"/>
-        </w:rPr>
-        <w:t>Square-Area</w:t>
-      </w:r>
-      <w:r>
-        <w:rPr>
-          <w:lang w:val="en-US"/>
-        </w:rPr>
-        <w:t xml:space="preserve">” </w:t>
-      </w:r>
-      <w:r>
-        <w:t xml:space="preserve">в панела </w:t>
-      </w:r>
-      <w:r>
-        <w:rPr>
-          <w:lang w:val="en-US"/>
-        </w:rPr>
-        <w:t xml:space="preserve">[Solution Explorer] </w:t>
-      </w:r>
-      <w:r>
-        <w:t xml:space="preserve">на </w:t>
-      </w:r>
-      <w:r>
-        <w:rPr>
-          <w:lang w:val="en-US"/>
-        </w:rPr>
-        <w:t>Visual Studio:</w:t>
+        <w:t>Set StartUp Projects…</w:t>
+      </w:r>
+      <w:r>
+        <w:rPr>
+          <w:b/>
+          <w:lang w:val="en-US"/>
+        </w:rPr>
+        <w:t>]</w:t>
+      </w:r>
+      <w:r>
+        <w:rPr>
+          <w:lang w:val="en-US"/>
+        </w:rPr>
+        <w:t>:</w:t>
       </w:r>
     </w:p>
     <w:p>
@@ -2541,12 +2488,11 @@
           <w:noProof/>
           <w:lang w:val="en-US"/>
         </w:rPr>
-        <w:lastRenderedPageBreak/>
         <w:drawing>
-          <wp:inline distT="0" distB="0" distL="0" distR="0" wp14:anchorId="3CCF4E5A" wp14:editId="77FD983A">
-            <wp:extent cx="6524827" cy="3855493"/>
-            <wp:effectExtent l="0" t="0" r="0" b="0"/>
-            <wp:docPr id="16" name="Picture 16"/>
+          <wp:inline distT="0" distB="0" distL="0" distR="0" wp14:anchorId="6FDCC6A3" wp14:editId="03BD537B">
+            <wp:extent cx="3890055" cy="2354239"/>
+            <wp:effectExtent l="0" t="0" r="0" b="8255"/>
+            <wp:docPr id="12" name="Picture 12"/>
             <wp:cNvGraphicFramePr>
               <a:graphicFrameLocks xmlns:a="http://schemas.openxmlformats.org/drawingml/2006/main" noChangeAspect="1"/>
             </wp:cNvGraphicFramePr>
@@ -2566,7 +2512,7 @@
                   <pic:spPr>
                     <a:xfrm>
                       <a:off x="0" y="0"/>
-                      <a:ext cx="6567130" cy="3880490"/>
+                      <a:ext cx="3910768" cy="2366775"/>
                     </a:xfrm>
                     <a:prstGeom prst="rect">
                       <a:avLst/>
@@ -2580,38 +2526,63 @@
       </w:r>
     </w:p>
     <w:p>
-      <w:pPr>
-        <w:pStyle w:val="ad"/>
-        <w:numPr>
-          <w:ilvl w:val="0"/>
-          <w:numId w:val="16"/>
-        </w:numPr>
-        <w:spacing w:before="80" w:after="120" w:line="276" w:lineRule="auto"/>
-      </w:pPr>
-      <w:r>
-        <w:t xml:space="preserve">Натиснете пак </w:t>
+      <w:r>
+        <w:t>Ще се появи диалогов прозорец</w:t>
+      </w:r>
+      <w:r>
+        <w:rPr>
+          <w:lang w:val="en-US"/>
+        </w:rPr>
+        <w:t xml:space="preserve">, </w:t>
+      </w:r>
+      <w:r>
+        <w:t xml:space="preserve">от който трябва да се избере </w:t>
       </w:r>
       <w:r>
         <w:rPr>
           <w:b/>
           <w:lang w:val="en-US"/>
         </w:rPr>
-        <w:t>[Ctrl+F5]</w:t>
-      </w:r>
-      <w:r>
-        <w:rPr>
-          <w:lang w:val="en-US"/>
-        </w:rPr>
-        <w:t xml:space="preserve">. </w:t>
-      </w:r>
-      <w:r>
-        <w:t>Този път трябва да се стартира другият проект</w:t>
-      </w:r>
-      <w:r>
-        <w:rPr>
-          <w:lang w:val="en-US"/>
-        </w:rPr>
-        <w:t>:</w:t>
+        <w:t>[Startup Project]</w:t>
+      </w:r>
+      <w:r>
+        <w:rPr>
+          <w:lang w:val="en-US"/>
+        </w:rPr>
+        <w:t xml:space="preserve"> </w:t>
+      </w:r>
+      <w:r>
+        <w:rPr>
+          <w:noProof/>
+          <w:lang w:val="en-US"/>
+        </w:rPr>
+        <w:sym w:font="Wingdings" w:char="F0E0"/>
+      </w:r>
+      <w:r>
+        <w:rPr>
+          <w:noProof/>
+          <w:lang w:val="en-US"/>
+        </w:rPr>
+        <w:t xml:space="preserve"> </w:t>
+      </w:r>
+      <w:r>
+        <w:rPr>
+          <w:lang w:val="en-US"/>
+        </w:rPr>
+        <w:t>[</w:t>
+      </w:r>
+      <w:r>
+        <w:rPr>
+          <w:b/>
+          <w:lang w:val="en-US"/>
+        </w:rPr>
+        <w:t>Current selection</w:t>
+      </w:r>
+      <w:r>
+        <w:rPr>
+          <w:lang w:val="en-US"/>
+        </w:rPr>
+        <w:t>]:</w:t>
       </w:r>
     </w:p>
     <w:p>
@@ -2623,11 +2594,12 @@
           <w:noProof/>
           <w:lang w:val="en-US"/>
         </w:rPr>
+        <w:lastRenderedPageBreak/>
         <w:drawing>
-          <wp:inline distT="0" distB="0" distL="0" distR="0" wp14:anchorId="56C5D87D" wp14:editId="7F0F1124">
-            <wp:extent cx="4071671" cy="866632"/>
-            <wp:effectExtent l="0" t="0" r="5080" b="0"/>
-            <wp:docPr id="19" name="Picture 19"/>
+          <wp:inline distT="0" distB="0" distL="0" distR="0" wp14:anchorId="11383754" wp14:editId="34AF5A59">
+            <wp:extent cx="6135768" cy="3630305"/>
+            <wp:effectExtent l="0" t="0" r="0" b="8255"/>
+            <wp:docPr id="13" name="Picture 13"/>
             <wp:cNvGraphicFramePr>
               <a:graphicFrameLocks xmlns:a="http://schemas.openxmlformats.org/drawingml/2006/main" noChangeAspect="1"/>
             </wp:cNvGraphicFramePr>
@@ -2647,7 +2619,7 @@
                   <pic:spPr>
                     <a:xfrm>
                       <a:off x="0" y="0"/>
-                      <a:ext cx="4201346" cy="894233"/>
+                      <a:ext cx="6167748" cy="3649226"/>
                     </a:xfrm>
                     <a:prstGeom prst="rect">
                       <a:avLst/>
@@ -2670,36 +2642,49 @@
         <w:spacing w:before="80" w:after="120" w:line="276" w:lineRule="auto"/>
       </w:pPr>
       <w:r>
-        <w:t xml:space="preserve">Превключете обратно към проекта </w:t>
-      </w:r>
-      <w:r>
-        <w:rPr>
-          <w:lang w:val="en-US"/>
-        </w:rPr>
-        <w:t>“</w:t>
-      </w:r>
-      <w:r>
-        <w:rPr>
-          <w:rStyle w:val="CodeChar"/>
-          <w:lang w:val="en-US"/>
-        </w:rPr>
-        <w:t>Inches-to-Centimeters</w:t>
-      </w:r>
-      <w:r>
-        <w:rPr>
-          <w:lang w:val="en-US"/>
-        </w:rPr>
-        <w:t xml:space="preserve">” </w:t>
-      </w:r>
-      <w:r>
-        <w:t xml:space="preserve">и го стартирайте с </w:t>
+        <w:t xml:space="preserve">Сега отново </w:t>
       </w:r>
       <w:r>
         <w:rPr>
           <w:b/>
-          <w:lang w:val="en-US"/>
-        </w:rPr>
-        <w:t>[Ctrl+F5]</w:t>
+        </w:rPr>
+        <w:t>стартирайте програмата</w:t>
+      </w:r>
+      <w:r>
+        <w:rPr>
+          <w:lang w:val="en-US"/>
+        </w:rPr>
+        <w:t xml:space="preserve">, </w:t>
+      </w:r>
+      <w:r>
+        <w:t xml:space="preserve">както обикновено с </w:t>
+      </w:r>
+      <w:r>
+        <w:rPr>
+          <w:lang w:val="en-US"/>
+        </w:rPr>
+        <w:t xml:space="preserve">[Ctrl+F5]. </w:t>
+      </w:r>
+      <w:r>
+        <w:t>Този път ще се стартира текущата отворена програма</w:t>
+      </w:r>
+      <w:r>
+        <w:rPr>
+          <w:lang w:val="en-US"/>
+        </w:rPr>
+        <w:t xml:space="preserve">, </w:t>
+      </w:r>
+      <w:r>
+        <w:t>която преобразува инчове в сантиметри</w:t>
+      </w:r>
+      <w:r>
+        <w:rPr>
+          <w:lang w:val="en-US"/>
+        </w:rPr>
+        <w:t xml:space="preserve">. </w:t>
+      </w:r>
+      <w:r>
+        <w:t>Изглежда работи коректно</w:t>
       </w:r>
       <w:r>
         <w:rPr>
@@ -2718,10 +2703,10 @@
           <w:lang w:val="en-US"/>
         </w:rPr>
         <w:drawing>
-          <wp:inline distT="0" distB="0" distL="0" distR="0" wp14:anchorId="00119B33" wp14:editId="3E7BB697">
-            <wp:extent cx="4130494" cy="1044054"/>
-            <wp:effectExtent l="0" t="0" r="3810" b="3810"/>
-            <wp:docPr id="10" name="Picture 10"/>
+          <wp:inline distT="0" distB="0" distL="0" distR="0" wp14:anchorId="4629D116" wp14:editId="4D472124">
+            <wp:extent cx="3727254" cy="1091821"/>
+            <wp:effectExtent l="0" t="0" r="6985" b="0"/>
+            <wp:docPr id="14" name="Picture 14"/>
             <wp:cNvGraphicFramePr>
               <a:graphicFrameLocks xmlns:a="http://schemas.openxmlformats.org/drawingml/2006/main" noChangeAspect="1"/>
             </wp:cNvGraphicFramePr>
@@ -2741,7 +2726,7 @@
                   <pic:spPr>
                     <a:xfrm>
                       <a:off x="0" y="0"/>
-                      <a:ext cx="4248171" cy="1073799"/>
+                      <a:ext cx="3769441" cy="1104179"/>
                     </a:xfrm>
                     <a:prstGeom prst="rect">
                       <a:avLst/>
@@ -2755,50 +2740,6 @@
       </w:r>
     </w:p>
     <w:p>
-      <w:r>
-        <w:rPr>
-          <w:b/>
-        </w:rPr>
-        <w:t>Превключването между проектите</w:t>
-      </w:r>
-      <w:r>
-        <w:t xml:space="preserve"> е много лесно</w:t>
-      </w:r>
-      <w:r>
-        <w:rPr>
-          <w:lang w:val="en-US"/>
-        </w:rPr>
-        <w:t xml:space="preserve">, </w:t>
-      </w:r>
-      <w:r>
-        <w:t>нали</w:t>
-      </w:r>
-      <w:r>
-        <w:rPr>
-          <w:lang w:val="en-US"/>
-        </w:rPr>
-        <w:t xml:space="preserve">? </w:t>
-      </w:r>
-      <w:r>
-        <w:t>Просто избираме файла със сорс кода на програмата</w:t>
-      </w:r>
-      <w:r>
-        <w:rPr>
-          <w:lang w:val="en-US"/>
-        </w:rPr>
-        <w:t xml:space="preserve">, </w:t>
-      </w:r>
-      <w:r>
-        <w:t>кликваме го два пъти с мишката и при стартиране тръгва програмата от този файл</w:t>
-      </w:r>
-      <w:r>
-        <w:rPr>
-          <w:lang w:val="en-US"/>
-        </w:rPr>
-        <w:t>.</w:t>
-      </w:r>
-    </w:p>
-    <w:p>
       <w:pPr>
         <w:pStyle w:val="ad"/>
         <w:numPr>
@@ -2808,35 +2749,89 @@
         <w:spacing w:before="80" w:after="120" w:line="276" w:lineRule="auto"/>
       </w:pPr>
       <w:r>
-        <w:t xml:space="preserve">Тествайте с </w:t>
+        <w:t xml:space="preserve">Сега </w:t>
       </w:r>
       <w:r>
         <w:rPr>
           <w:b/>
         </w:rPr>
-        <w:t>дробни числа</w:t>
-      </w:r>
-      <w:r>
-        <w:rPr>
-          <w:lang w:val="en-US"/>
-        </w:rPr>
-        <w:t xml:space="preserve">, </w:t>
-      </w:r>
-      <w:r>
-        <w:t xml:space="preserve">например с </w:t>
+        <w:t>превключете към преходната програма</w:t>
+      </w:r>
+      <w:r>
+        <w:t xml:space="preserve"> </w:t>
+      </w:r>
+      <w:r>
+        <w:rPr>
+          <w:noProof/>
+          <w:lang w:val="en-US"/>
+        </w:rPr>
+        <w:t>(</w:t>
+      </w:r>
+      <w:r>
+        <w:t>лице на квадрат</w:t>
+      </w:r>
+      <w:r>
+        <w:rPr>
+          <w:lang w:val="en-US"/>
+        </w:rPr>
+        <w:t xml:space="preserve">). </w:t>
+      </w:r>
+      <w:r>
+        <w:t xml:space="preserve">Това става с двоен клик на мишката върху файла </w:t>
       </w:r>
       <w:r>
         <w:rPr>
           <w:rStyle w:val="CodeChar"/>
           <w:lang w:val="en-US"/>
         </w:rPr>
-        <w:t>2.5</w:t>
-      </w:r>
-      <w:r>
-        <w:rPr>
-          <w:lang w:val="en-US"/>
-        </w:rPr>
-        <w:t>:</w:t>
+        <w:t>Program.cs</w:t>
+      </w:r>
+      <w:r>
+        <w:rPr>
+          <w:noProof/>
+          <w:lang w:val="en-US"/>
+        </w:rPr>
+        <w:t xml:space="preserve"> </w:t>
+      </w:r>
+      <w:r>
+        <w:t xml:space="preserve">от предходния проект </w:t>
+      </w:r>
+      <w:r>
+        <w:rPr>
+          <w:lang w:val="en-US"/>
+        </w:rPr>
+        <w:t>“</w:t>
+      </w:r>
+      <w:r>
+        <w:rPr>
+          <w:rStyle w:val="CodeChar"/>
+          <w:lang w:val="en-US"/>
+        </w:rPr>
+        <w:t>Square-Area</w:t>
+      </w:r>
+      <w:r>
+        <w:rPr>
+          <w:lang w:val="en-US"/>
+        </w:rPr>
+        <w:t xml:space="preserve">” </w:t>
+      </w:r>
+      <w:r>
+        <w:t xml:space="preserve">в панела </w:t>
+      </w:r>
+      <w:r>
+        <w:rPr>
+          <w:lang w:val="en-US"/>
+        </w:rPr>
+        <w:t xml:space="preserve">[Solution Explorer] </w:t>
+      </w:r>
+      <w:r>
+        <w:t xml:space="preserve">на </w:t>
+      </w:r>
+      <w:r>
+        <w:rPr>
+          <w:lang w:val="en-US"/>
+        </w:rPr>
+        <w:t>Visual Studio:</w:t>
       </w:r>
     </w:p>
     <w:p>
@@ -2848,11 +2843,12 @@
           <w:noProof/>
           <w:lang w:val="en-US"/>
         </w:rPr>
+        <w:lastRenderedPageBreak/>
         <w:drawing>
-          <wp:inline distT="0" distB="0" distL="0" distR="0" wp14:anchorId="2B188823" wp14:editId="672B808D">
-            <wp:extent cx="3910083" cy="1099220"/>
-            <wp:effectExtent l="0" t="0" r="0" b="5715"/>
-            <wp:docPr id="30" name="Picture 30"/>
+          <wp:inline distT="0" distB="0" distL="0" distR="0" wp14:anchorId="3CCF4E5A" wp14:editId="77FD983A">
+            <wp:extent cx="6524827" cy="3855493"/>
+            <wp:effectExtent l="0" t="0" r="0" b="0"/>
+            <wp:docPr id="16" name="Picture 16"/>
             <wp:cNvGraphicFramePr>
               <a:graphicFrameLocks xmlns:a="http://schemas.openxmlformats.org/drawingml/2006/main" noChangeAspect="1"/>
             </wp:cNvGraphicFramePr>
@@ -2872,7 +2868,7 @@
                   <pic:spPr>
                     <a:xfrm>
                       <a:off x="0" y="0"/>
-                      <a:ext cx="3996943" cy="1123638"/>
+                      <a:ext cx="6567130" cy="3880490"/>
                     </a:xfrm>
                     <a:prstGeom prst="rect">
                       <a:avLst/>
@@ -2886,112 +2882,32 @@
       </w:r>
     </w:p>
     <w:p>
+      <w:pPr>
+        <w:pStyle w:val="ad"/>
+        <w:numPr>
+          <w:ilvl w:val="0"/>
+          <w:numId w:val="16"/>
+        </w:numPr>
+        <w:spacing w:before="80" w:after="120" w:line="276" w:lineRule="auto"/>
+      </w:pPr>
+      <w:r>
+        <w:t xml:space="preserve">Натиснете пак </w:t>
+      </w:r>
       <w:r>
         <w:rPr>
           <w:b/>
-        </w:rPr>
-        <w:t>Внимание</w:t>
-      </w:r>
-      <w:r>
-        <w:rPr>
-          <w:b/>
-          <w:lang w:val="en-US"/>
-        </w:rPr>
-        <w:t>:</w:t>
-      </w:r>
-      <w:r>
-        <w:rPr>
-          <w:lang w:val="en-US"/>
-        </w:rPr>
-        <w:t xml:space="preserve"> </w:t>
-      </w:r>
-      <w:r>
-        <w:t>в зависимост от регионалните настройки на операционната система</w:t>
-      </w:r>
-      <w:r>
-        <w:rPr>
-          <w:lang w:val="en-US"/>
-        </w:rPr>
-        <w:t xml:space="preserve">, </w:t>
-      </w:r>
-      <w:r>
-        <w:t xml:space="preserve">е възможно вместо </w:t>
-      </w:r>
-      <w:r>
-        <w:rPr>
-          <w:b/>
-        </w:rPr>
-        <w:t>десетична точка</w:t>
-      </w:r>
-      <w:r>
-        <w:t xml:space="preserve"> </w:t>
-      </w:r>
-      <w:r>
-        <w:rPr>
-          <w:noProof/>
-          <w:lang w:val="en-US"/>
-        </w:rPr>
-        <w:t xml:space="preserve">(US </w:t>
-      </w:r>
-      <w:r>
-        <w:t>настройки</w:t>
-      </w:r>
-      <w:r>
-        <w:rPr>
-          <w:noProof/>
-          <w:lang w:val="en-US"/>
-        </w:rPr>
-        <w:t xml:space="preserve">) </w:t>
-      </w:r>
-      <w:r>
-        <w:t xml:space="preserve">да се използва </w:t>
-      </w:r>
-      <w:r>
-        <w:rPr>
-          <w:b/>
-        </w:rPr>
-        <w:t>десетична запетая</w:t>
-      </w:r>
-      <w:r>
-        <w:t xml:space="preserve"> </w:t>
-      </w:r>
-      <w:r>
-        <w:rPr>
-          <w:noProof/>
-          <w:lang w:val="en-US"/>
-        </w:rPr>
-        <w:t xml:space="preserve">(BG </w:t>
-      </w:r>
-      <w:r>
-        <w:t>настройки</w:t>
-      </w:r>
-      <w:r>
-        <w:rPr>
-          <w:lang w:val="en-US"/>
-        </w:rPr>
-        <w:t xml:space="preserve">). </w:t>
-      </w:r>
-      <w:r>
-        <w:t xml:space="preserve">Ако програмата очаква десетична точка и бъде въведено число с десетична запетая или на обратно </w:t>
-      </w:r>
-      <w:r>
-        <w:rPr>
-          <w:noProof/>
-          <w:lang w:val="en-US"/>
-        </w:rPr>
-        <w:t>(</w:t>
-      </w:r>
-      <w:r>
-        <w:t>бъде въведена десетична точка когато се очаква десетична запетая</w:t>
-      </w:r>
-      <w:r>
-        <w:rPr>
-          <w:lang w:val="en-US"/>
-        </w:rPr>
-        <w:t xml:space="preserve">), </w:t>
-      </w:r>
-      <w:r>
-        <w:t>ще се получи следната грешка</w:t>
+          <w:lang w:val="en-US"/>
+        </w:rPr>
+        <w:t>[Ctrl+F5]</w:t>
+      </w:r>
+      <w:r>
+        <w:rPr>
+          <w:lang w:val="en-US"/>
+        </w:rPr>
+        <w:t xml:space="preserve">. </w:t>
+      </w:r>
+      <w:r>
+        <w:t>Този път трябва да се стартира другият проект</w:t>
       </w:r>
       <w:r>
         <w:rPr>
@@ -3009,12 +2925,11 @@
           <w:noProof/>
           <w:lang w:val="en-US"/>
         </w:rPr>
-        <w:lastRenderedPageBreak/>
         <w:drawing>
-          <wp:inline distT="0" distB="0" distL="0" distR="0" wp14:anchorId="0AEF9943" wp14:editId="24D7525E">
-            <wp:extent cx="6121021" cy="2024308"/>
-            <wp:effectExtent l="0" t="0" r="0" b="0"/>
-            <wp:docPr id="31" name="Picture 31"/>
+          <wp:inline distT="0" distB="0" distL="0" distR="0" wp14:anchorId="56C5D87D" wp14:editId="7F0F1124">
+            <wp:extent cx="4071671" cy="866632"/>
+            <wp:effectExtent l="0" t="0" r="5080" b="0"/>
+            <wp:docPr id="19" name="Picture 19"/>
             <wp:cNvGraphicFramePr>
               <a:graphicFrameLocks xmlns:a="http://schemas.openxmlformats.org/drawingml/2006/main" noChangeAspect="1"/>
             </wp:cNvGraphicFramePr>
@@ -3034,7 +2949,7 @@
                   <pic:spPr>
                     <a:xfrm>
                       <a:off x="0" y="0"/>
-                      <a:ext cx="6146727" cy="2032809"/>
+                      <a:ext cx="4201346" cy="894233"/>
                     </a:xfrm>
                     <a:prstGeom prst="rect">
                       <a:avLst/>
@@ -3048,29 +2963,45 @@
       </w:r>
     </w:p>
     <w:p>
-      <w:r>
-        <w:t xml:space="preserve">Препоръчително е </w:t>
+      <w:pPr>
+        <w:pStyle w:val="ad"/>
+        <w:numPr>
+          <w:ilvl w:val="0"/>
+          <w:numId w:val="16"/>
+        </w:numPr>
+        <w:spacing w:before="80" w:after="120" w:line="276" w:lineRule="auto"/>
+      </w:pPr>
+      <w:r>
+        <w:t xml:space="preserve">Превключете обратно към проекта </w:t>
+      </w:r>
+      <w:r>
+        <w:rPr>
+          <w:lang w:val="en-US"/>
+        </w:rPr>
+        <w:t>“</w:t>
+      </w:r>
+      <w:r>
+        <w:rPr>
+          <w:rStyle w:val="CodeChar"/>
+          <w:lang w:val="en-US"/>
+        </w:rPr>
+        <w:t>Inches-to-Centimeters</w:t>
+      </w:r>
+      <w:r>
+        <w:rPr>
+          <w:lang w:val="en-US"/>
+        </w:rPr>
+        <w:t xml:space="preserve">” </w:t>
+      </w:r>
+      <w:r>
+        <w:t xml:space="preserve">и го стартирайте с </w:t>
       </w:r>
       <w:r>
         <w:rPr>
           <w:b/>
-        </w:rPr>
-        <w:t>да промените настройките на компютъра си</w:t>
-      </w:r>
-      <w:r>
-        <w:rPr>
-          <w:lang w:val="en-US"/>
-        </w:rPr>
-        <w:t xml:space="preserve">, </w:t>
-      </w:r>
-      <w:r>
-        <w:t xml:space="preserve">така че да се използва </w:t>
-      </w:r>
-      <w:r>
-        <w:rPr>
-          <w:b/>
-        </w:rPr>
-        <w:t>десетична точка</w:t>
+          <w:lang w:val="en-US"/>
+        </w:rPr>
+        <w:t>[Ctrl+F5]</w:t>
       </w:r>
       <w:r>
         <w:rPr>
@@ -3089,10 +3020,10 @@
           <w:lang w:val="en-US"/>
         </w:rPr>
         <w:drawing>
-          <wp:inline distT="0" distB="0" distL="0" distR="0" wp14:anchorId="737FAE5F" wp14:editId="045164A2">
-            <wp:extent cx="6474350" cy="1999696"/>
-            <wp:effectExtent l="0" t="0" r="3175" b="635"/>
-            <wp:docPr id="34" name="Picture 34"/>
+          <wp:inline distT="0" distB="0" distL="0" distR="0" wp14:anchorId="00119B33" wp14:editId="3E7BB697">
+            <wp:extent cx="4130494" cy="1044054"/>
+            <wp:effectExtent l="0" t="0" r="3810" b="3810"/>
+            <wp:docPr id="10" name="Picture 10"/>
             <wp:cNvGraphicFramePr>
               <a:graphicFrameLocks xmlns:a="http://schemas.openxmlformats.org/drawingml/2006/main" noChangeAspect="1"/>
             </wp:cNvGraphicFramePr>
@@ -3112,7 +3043,7 @@
                   <pic:spPr>
                     <a:xfrm>
                       <a:off x="0" y="0"/>
-                      <a:ext cx="6488135" cy="2003954"/>
+                      <a:ext cx="4248171" cy="1073799"/>
                     </a:xfrm>
                     <a:prstGeom prst="rect">
                       <a:avLst/>
@@ -3126,6 +3057,91 @@
       </w:r>
     </w:p>
     <w:p>
+      <w:r>
+        <w:rPr>
+          <w:b/>
+        </w:rPr>
+        <w:t>Превключването между проектите</w:t>
+      </w:r>
+      <w:r>
+        <w:t xml:space="preserve"> е много лесно</w:t>
+      </w:r>
+      <w:r>
+        <w:rPr>
+          <w:lang w:val="en-US"/>
+        </w:rPr>
+        <w:t xml:space="preserve">, </w:t>
+      </w:r>
+      <w:r>
+        <w:t>нали</w:t>
+      </w:r>
+      <w:r>
+        <w:rPr>
+          <w:lang w:val="en-US"/>
+        </w:rPr>
+        <w:t xml:space="preserve">? </w:t>
+      </w:r>
+      <w:r>
+        <w:t>Просто избираме файла със сорс кода на програмата</w:t>
+      </w:r>
+      <w:r>
+        <w:rPr>
+          <w:lang w:val="en-US"/>
+        </w:rPr>
+        <w:t xml:space="preserve">, </w:t>
+      </w:r>
+      <w:r>
+        <w:t>кликваме го два пъти с мишката и при стартиране тръгва програмата от този файл</w:t>
+      </w:r>
+      <w:r>
+        <w:rPr>
+          <w:lang w:val="en-US"/>
+        </w:rPr>
+        <w:t>.</w:t>
+      </w:r>
+    </w:p>
+    <w:p>
+      <w:pPr>
+        <w:pStyle w:val="ad"/>
+        <w:numPr>
+          <w:ilvl w:val="0"/>
+          <w:numId w:val="16"/>
+        </w:numPr>
+        <w:spacing w:before="80" w:after="120" w:line="276" w:lineRule="auto"/>
+      </w:pPr>
+      <w:r>
+        <w:t xml:space="preserve">Тествайте с </w:t>
+      </w:r>
+      <w:r>
+        <w:rPr>
+          <w:b/>
+        </w:rPr>
+        <w:t>дробни числа</w:t>
+      </w:r>
+      <w:r>
+        <w:rPr>
+          <w:lang w:val="en-US"/>
+        </w:rPr>
+        <w:t xml:space="preserve">, </w:t>
+      </w:r>
+      <w:r>
+        <w:t xml:space="preserve">например с </w:t>
+      </w:r>
+      <w:r>
+        <w:rPr>
+          <w:rStyle w:val="CodeChar"/>
+          <w:lang w:val="en-US"/>
+        </w:rPr>
+        <w:t>2.5</w:t>
+      </w:r>
+      <w:r>
+        <w:rPr>
+          <w:lang w:val="en-US"/>
+        </w:rPr>
+        <w:t>:</w:t>
+      </w:r>
+    </w:p>
+    <w:p>
       <w:pPr>
         <w:jc w:val="center"/>
       </w:pPr>
@@ -3135,10 +3151,10 @@
           <w:lang w:val="en-US"/>
         </w:rPr>
         <w:drawing>
-          <wp:inline distT="0" distB="0" distL="0" distR="0" wp14:anchorId="418E408A" wp14:editId="094ED5FD">
-            <wp:extent cx="6530691" cy="4196916"/>
-            <wp:effectExtent l="0" t="0" r="3810" b="0"/>
-            <wp:docPr id="33" name="Picture 33"/>
+          <wp:inline distT="0" distB="0" distL="0" distR="0" wp14:anchorId="2B188823" wp14:editId="672B808D">
+            <wp:extent cx="3910083" cy="1099220"/>
+            <wp:effectExtent l="0" t="0" r="0" b="5715"/>
+            <wp:docPr id="30" name="Picture 30"/>
             <wp:cNvGraphicFramePr>
               <a:graphicFrameLocks xmlns:a="http://schemas.openxmlformats.org/drawingml/2006/main" noChangeAspect="1"/>
             </wp:cNvGraphicFramePr>
@@ -3158,7 +3174,7 @@
                   <pic:spPr>
                     <a:xfrm>
                       <a:off x="0" y="0"/>
-                      <a:ext cx="6539923" cy="4202849"/>
+                      <a:ext cx="3996943" cy="1123638"/>
                     </a:xfrm>
                     <a:prstGeom prst="rect">
                       <a:avLst/>
@@ -3172,211 +3188,135 @@
       </w:r>
     </w:p>
     <w:p>
-      <w:pPr>
-        <w:pStyle w:val="2"/>
-        <w:numPr>
-          <w:ilvl w:val="0"/>
-          <w:numId w:val="13"/>
-        </w:numPr>
-        <w:tabs>
-          <w:tab w:val="clear" w:pos="1560"/>
-        </w:tabs>
-        <w:rPr>
-          <w:bCs w:val="0"/>
-        </w:rPr>
-      </w:pPr>
-      <w:r>
-        <w:lastRenderedPageBreak/>
-        <w:t>Поздрав по име</w:t>
+      <w:r>
+        <w:rPr>
+          <w:b/>
+        </w:rPr>
+        <w:t>Внимание</w:t>
+      </w:r>
+      <w:r>
+        <w:rPr>
+          <w:b/>
+          <w:lang w:val="en-US"/>
+        </w:rPr>
+        <w:t>:</w:t>
+      </w:r>
+      <w:r>
+        <w:rPr>
+          <w:lang w:val="en-US"/>
+        </w:rPr>
+        <w:t xml:space="preserve"> </w:t>
+      </w:r>
+      <w:r>
+        <w:t>в зависимост от регионалните настройки на операционната система</w:t>
+      </w:r>
+      <w:r>
+        <w:rPr>
+          <w:lang w:val="en-US"/>
+        </w:rPr>
+        <w:t xml:space="preserve">, </w:t>
+      </w:r>
+      <w:r>
+        <w:t xml:space="preserve">е възможно вместо </w:t>
+      </w:r>
+      <w:r>
+        <w:rPr>
+          <w:b/>
+        </w:rPr>
+        <w:t>десетична точка</w:t>
+      </w:r>
+      <w:r>
+        <w:t xml:space="preserve"> </w:t>
+      </w:r>
+      <w:r>
+        <w:rPr>
+          <w:noProof/>
+          <w:lang w:val="en-US"/>
+        </w:rPr>
+        <w:t xml:space="preserve">(US </w:t>
+      </w:r>
+      <w:r>
+        <w:t>настройки</w:t>
+      </w:r>
+      <w:r>
+        <w:rPr>
+          <w:noProof/>
+          <w:lang w:val="en-US"/>
+        </w:rPr>
+        <w:t xml:space="preserve">) </w:t>
+      </w:r>
+      <w:r>
+        <w:t xml:space="preserve">да се използва </w:t>
+      </w:r>
+      <w:r>
+        <w:rPr>
+          <w:b/>
+        </w:rPr>
+        <w:t>десетична запетая</w:t>
+      </w:r>
+      <w:r>
+        <w:t xml:space="preserve"> </w:t>
+      </w:r>
+      <w:r>
+        <w:rPr>
+          <w:noProof/>
+          <w:lang w:val="en-US"/>
+        </w:rPr>
+        <w:t xml:space="preserve">(BG </w:t>
+      </w:r>
+      <w:r>
+        <w:t>настройки</w:t>
+      </w:r>
+      <w:r>
+        <w:rPr>
+          <w:lang w:val="en-US"/>
+        </w:rPr>
+        <w:t xml:space="preserve">). </w:t>
+      </w:r>
+      <w:r>
+        <w:t xml:space="preserve">Ако програмата очаква десетична точка и бъде въведено число с десетична запетая или на обратно </w:t>
+      </w:r>
+      <w:r>
+        <w:rPr>
+          <w:noProof/>
+          <w:lang w:val="en-US"/>
+        </w:rPr>
+        <w:t>(</w:t>
+      </w:r>
+      <w:r>
+        <w:t>бъде въведена десетична точка когато се очаква десетична запетая</w:t>
+      </w:r>
+      <w:r>
+        <w:rPr>
+          <w:lang w:val="en-US"/>
+        </w:rPr>
+        <w:t xml:space="preserve">), </w:t>
+      </w:r>
+      <w:r>
+        <w:t>ще се получи следната грешка</w:t>
+      </w:r>
+      <w:r>
+        <w:rPr>
+          <w:lang w:val="en-US"/>
+        </w:rPr>
+        <w:t>:</w:t>
       </w:r>
     </w:p>
     <w:p>
-      <w:r>
-        <w:t>Да се напише програма</w:t>
-      </w:r>
-      <w:r>
-        <w:rPr>
-          <w:lang w:val="en-US"/>
-        </w:rPr>
-        <w:t xml:space="preserve">, </w:t>
-      </w:r>
-      <w:r>
-        <w:t xml:space="preserve">която </w:t>
-      </w:r>
-      <w:r>
-        <w:rPr>
-          <w:b/>
-        </w:rPr>
-        <w:t>чете от конзолата име на човек</w:t>
-      </w:r>
-      <w:r>
-        <w:rPr>
-          <w:lang w:val="en-US"/>
-        </w:rPr>
-        <w:t xml:space="preserve">, </w:t>
-      </w:r>
-      <w:r>
-        <w:t>въведено от потребителя</w:t>
-      </w:r>
-      <w:r>
-        <w:rPr>
-          <w:lang w:val="en-US"/>
-        </w:rPr>
-        <w:t xml:space="preserve">, </w:t>
-      </w:r>
-      <w:r>
-        <w:t xml:space="preserve">и отпечатва </w:t>
-      </w:r>
-      <w:r>
-        <w:rPr>
-          <w:lang w:val="en-US"/>
-        </w:rPr>
-        <w:t>“</w:t>
-      </w:r>
-      <w:r>
-        <w:rPr>
-          <w:rStyle w:val="CodeChar"/>
-          <w:lang w:val="en-US"/>
-        </w:rPr>
-        <w:t>Hello,</w:t>
-      </w:r>
+      <w:pPr>
+        <w:jc w:val="center"/>
+      </w:pPr>
       <w:r>
         <w:rPr>
           <w:noProof/>
           <w:lang w:val="en-US"/>
         </w:rPr>
-        <w:t xml:space="preserve"> </w:t>
-      </w:r>
-      <w:r>
-        <w:rPr>
-          <w:rStyle w:val="CodeChar"/>
-          <w:lang w:val="en-US"/>
-        </w:rPr>
-        <w:t>&lt;name&gt;!</w:t>
-      </w:r>
-      <w:r>
-        <w:rPr>
-          <w:lang w:val="en-US"/>
-        </w:rPr>
-        <w:t xml:space="preserve">”, </w:t>
-      </w:r>
-      <w:r>
-        <w:t xml:space="preserve">където </w:t>
-      </w:r>
-      <w:r>
-        <w:rPr>
-          <w:rStyle w:val="CodeChar"/>
-          <w:lang w:val="en-US"/>
-        </w:rPr>
-        <w:t>&lt;name&gt;</w:t>
-      </w:r>
-      <w:r>
-        <w:rPr>
-          <w:noProof/>
-          <w:lang w:val="en-US"/>
-        </w:rPr>
-        <w:t xml:space="preserve"> </w:t>
-      </w:r>
-      <w:r>
-        <w:t>е въведеното преди това име</w:t>
-      </w:r>
-      <w:r>
-        <w:rPr>
-          <w:lang w:val="en-US"/>
-        </w:rPr>
-        <w:t>.</w:t>
-      </w:r>
-    </w:p>
-    <w:p>
-      <w:pPr>
-        <w:pStyle w:val="ad"/>
-        <w:numPr>
-          <w:ilvl w:val="0"/>
-          <w:numId w:val="17"/>
-        </w:numPr>
-        <w:spacing w:before="80" w:after="120" w:line="276" w:lineRule="auto"/>
-      </w:pPr>
-      <w:r>
-        <w:t xml:space="preserve">Първо създайте </w:t>
-      </w:r>
-      <w:r>
-        <w:rPr>
-          <w:b/>
-        </w:rPr>
-        <w:t xml:space="preserve">нов </w:t>
-      </w:r>
-      <w:r>
-        <w:rPr>
-          <w:b/>
-          <w:lang w:val="en-US"/>
-        </w:rPr>
-        <w:t xml:space="preserve">C# </w:t>
-      </w:r>
-      <w:r>
-        <w:rPr>
-          <w:b/>
-        </w:rPr>
-        <w:t>конзолен проект</w:t>
-      </w:r>
-      <w:r>
-        <w:t xml:space="preserve"> с име </w:t>
-      </w:r>
-      <w:r>
-        <w:rPr>
-          <w:lang w:val="en-US"/>
-        </w:rPr>
-        <w:t>“</w:t>
-      </w:r>
-      <w:r>
-        <w:rPr>
-          <w:rStyle w:val="CodeChar"/>
-          <w:lang w:val="en-US"/>
-        </w:rPr>
-        <w:t>Greeting</w:t>
-      </w:r>
-      <w:r>
-        <w:rPr>
-          <w:lang w:val="en-US"/>
-        </w:rPr>
-        <w:t xml:space="preserve">” </w:t>
-      </w:r>
-      <w:r>
-        <w:t xml:space="preserve">в решението </w:t>
-      </w:r>
-      <w:r>
-        <w:rPr>
-          <w:lang w:val="en-US"/>
-        </w:rPr>
-        <w:t>“</w:t>
-      </w:r>
-      <w:r>
-        <w:rPr>
-          <w:rStyle w:val="CodeChar"/>
-          <w:lang w:val="en-US"/>
-        </w:rPr>
-        <w:t>Simple-Calculations</w:t>
-      </w:r>
-      <w:r>
-        <w:rPr>
-          <w:lang w:val="en-US"/>
-        </w:rPr>
-        <w:t>”:</w:t>
-      </w:r>
-    </w:p>
-    <w:p>
-      <w:pPr>
-        <w:jc w:val="center"/>
-      </w:pPr>
-      <w:r>
-        <w:rPr>
-          <w:noProof/>
-          <w:lang w:val="en-US"/>
-        </w:rPr>
+        <w:lastRenderedPageBreak/>
         <w:drawing>
-          <wp:inline distT="0" distB="0" distL="0" distR="0" wp14:anchorId="3073F4F2" wp14:editId="6B88BDEE">
-            <wp:extent cx="5032563" cy="2879677"/>
+          <wp:inline distT="0" distB="0" distL="0" distR="0" wp14:anchorId="0AEF9943" wp14:editId="24D7525E">
+            <wp:extent cx="6121021" cy="2024308"/>
             <wp:effectExtent l="0" t="0" r="0" b="0"/>
-            <wp:docPr id="20" name="Picture 20"/>
+            <wp:docPr id="31" name="Picture 31"/>
             <wp:cNvGraphicFramePr>
               <a:graphicFrameLocks xmlns:a="http://schemas.openxmlformats.org/drawingml/2006/main" noChangeAspect="1"/>
             </wp:cNvGraphicFramePr>
@@ -3396,7 +3336,7 @@
                   <pic:spPr>
                     <a:xfrm>
                       <a:off x="0" y="0"/>
-                      <a:ext cx="5087710" cy="2911232"/>
+                      <a:ext cx="6146727" cy="2032809"/>
                     </a:xfrm>
                     <a:prstGeom prst="rect">
                       <a:avLst/>
@@ -3410,31 +3350,14 @@
       </w:r>
     </w:p>
     <w:p>
-      <w:pPr>
-        <w:pStyle w:val="ad"/>
-        <w:numPr>
-          <w:ilvl w:val="0"/>
-          <w:numId w:val="17"/>
-        </w:numPr>
-        <w:spacing w:before="80" w:after="120" w:line="276" w:lineRule="auto"/>
-      </w:pPr>
+      <w:r>
+        <w:t xml:space="preserve">Препоръчително е </w:t>
+      </w:r>
       <w:r>
         <w:rPr>
           <w:b/>
         </w:rPr>
-        <w:t>Напишете кода</w:t>
-      </w:r>
-      <w:r>
-        <w:t xml:space="preserve"> на програмата</w:t>
-      </w:r>
-      <w:r>
-        <w:rPr>
-          <w:lang w:val="en-US"/>
-        </w:rPr>
-        <w:t xml:space="preserve">. </w:t>
-      </w:r>
-      <w:r>
-        <w:t>Ако се затруднявате</w:t>
+        <w:t>да промените настройките на компютъра си</w:t>
       </w:r>
       <w:r>
         <w:rPr>
@@ -3443,16 +3366,13 @@
         <w:t xml:space="preserve">, </w:t>
       </w:r>
       <w:r>
-        <w:t>може да ползвате примерния код по</w:t>
-      </w:r>
-      <w:r>
-        <w:rPr>
-          <w:lang w:val="en-US"/>
-        </w:rPr>
-        <w:t>-</w:t>
-      </w:r>
-      <w:r>
-        <w:t>долу</w:t>
+        <w:t xml:space="preserve">така че да се използва </w:t>
+      </w:r>
+      <w:r>
+        <w:rPr>
+          <w:b/>
+        </w:rPr>
+        <w:t>десетична точка</w:t>
       </w:r>
       <w:r>
         <w:rPr>
@@ -3471,10 +3391,10 @@
           <w:lang w:val="en-US"/>
         </w:rPr>
         <w:drawing>
-          <wp:inline distT="0" distB="0" distL="0" distR="0" wp14:anchorId="77EB4161" wp14:editId="17381210">
-            <wp:extent cx="5040184" cy="2884038"/>
-            <wp:effectExtent l="0" t="0" r="8255" b="0"/>
-            <wp:docPr id="21" name="Picture 21"/>
+          <wp:inline distT="0" distB="0" distL="0" distR="0" wp14:anchorId="737FAE5F" wp14:editId="045164A2">
+            <wp:extent cx="6474350" cy="1999696"/>
+            <wp:effectExtent l="0" t="0" r="3175" b="635"/>
+            <wp:docPr id="34" name="Picture 34"/>
             <wp:cNvGraphicFramePr>
               <a:graphicFrameLocks xmlns:a="http://schemas.openxmlformats.org/drawingml/2006/main" noChangeAspect="1"/>
             </wp:cNvGraphicFramePr>
@@ -3494,7 +3414,7 @@
                   <pic:spPr>
                     <a:xfrm>
                       <a:off x="0" y="0"/>
-                      <a:ext cx="5055623" cy="2892873"/>
+                      <a:ext cx="6488135" cy="2003954"/>
                     </a:xfrm>
                     <a:prstGeom prst="rect">
                       <a:avLst/>
@@ -3509,47 +3429,6 @@
     </w:p>
     <w:p>
       <w:pPr>
-        <w:pStyle w:val="ad"/>
-        <w:numPr>
-          <w:ilvl w:val="0"/>
-          <w:numId w:val="17"/>
-        </w:numPr>
-        <w:spacing w:before="80" w:after="120" w:line="276" w:lineRule="auto"/>
-      </w:pPr>
-      <w:r>
-        <w:rPr>
-          <w:b/>
-        </w:rPr>
-        <w:t>Стартирайте</w:t>
-      </w:r>
-      <w:r>
-        <w:t xml:space="preserve"> програмата с </w:t>
-      </w:r>
-      <w:r>
-        <w:rPr>
-          <w:b/>
-          <w:lang w:val="en-US"/>
-        </w:rPr>
-        <w:t>[Ctrl+F5]</w:t>
-      </w:r>
-      <w:r>
-        <w:rPr>
-          <w:lang w:val="en-US"/>
-        </w:rPr>
-        <w:t xml:space="preserve"> </w:t>
-      </w:r>
-      <w:r>
-        <w:t>и я тествайте</w:t>
-      </w:r>
-      <w:r>
-        <w:rPr>
-          <w:lang w:val="en-US"/>
-        </w:rPr>
-        <w:t>:</w:t>
-      </w:r>
-    </w:p>
-    <w:p>
-      <w:pPr>
         <w:jc w:val="center"/>
       </w:pPr>
       <w:r>
@@ -3558,10 +3437,10 @@
           <w:lang w:val="en-US"/>
         </w:rPr>
         <w:drawing>
-          <wp:inline distT="0" distB="0" distL="0" distR="0" wp14:anchorId="5D19B1F9" wp14:editId="3DCD8635">
-            <wp:extent cx="4073857" cy="1080521"/>
-            <wp:effectExtent l="0" t="0" r="3175" b="5715"/>
-            <wp:docPr id="22" name="Picture 22"/>
+          <wp:inline distT="0" distB="0" distL="0" distR="0" wp14:anchorId="418E408A" wp14:editId="094ED5FD">
+            <wp:extent cx="6530691" cy="4196916"/>
+            <wp:effectExtent l="0" t="0" r="3810" b="0"/>
+            <wp:docPr id="33" name="Picture 33"/>
             <wp:cNvGraphicFramePr>
               <a:graphicFrameLocks xmlns:a="http://schemas.openxmlformats.org/drawingml/2006/main" noChangeAspect="1"/>
             </wp:cNvGraphicFramePr>
@@ -3581,7 +3460,7 @@
                   <pic:spPr>
                     <a:xfrm>
                       <a:off x="0" y="0"/>
-                      <a:ext cx="4088514" cy="1084408"/>
+                      <a:ext cx="6539923" cy="4202849"/>
                     </a:xfrm>
                     <a:prstGeom prst="rect">
                       <a:avLst/>
@@ -3596,283 +3475,214 @@
     </w:p>
     <w:p>
       <w:pPr>
-        <w:pStyle w:val="2"/>
-        <w:numPr>
-          <w:ilvl w:val="0"/>
-          <w:numId w:val="13"/>
-        </w:numPr>
-        <w:tabs>
-          <w:tab w:val="clear" w:pos="1560"/>
-        </w:tabs>
-      </w:pPr>
-      <w:r>
-        <w:lastRenderedPageBreak/>
-        <w:t>Съединяване на текст и числа</w:t>
-      </w:r>
-    </w:p>
-    <w:p>
-      <w:r>
-        <w:t xml:space="preserve">Напишете </w:t>
-      </w:r>
-      <w:r>
-        <w:rPr>
-          <w:lang w:val="en-US"/>
-        </w:rPr>
-        <w:t xml:space="preserve">C# </w:t>
-      </w:r>
-      <w:r>
-        <w:t>програма</w:t>
-      </w:r>
-      <w:r>
-        <w:rPr>
-          <w:lang w:val="en-US"/>
-        </w:rPr>
-        <w:t xml:space="preserve">, </w:t>
-      </w:r>
-      <w:r>
-        <w:t>която прочита от конзолата име</w:t>
-      </w:r>
-      <w:r>
-        <w:rPr>
-          <w:lang w:val="en-US"/>
-        </w:rPr>
-        <w:t xml:space="preserve">, </w:t>
-      </w:r>
-      <w:r>
-        <w:t>фамилия</w:t>
-      </w:r>
-      <w:r>
-        <w:rPr>
-          <w:lang w:val="en-US"/>
-        </w:rPr>
-        <w:t xml:space="preserve">, </w:t>
-      </w:r>
-      <w:r>
-        <w:t>възраст и град</w:t>
-      </w:r>
-      <w:r>
-        <w:rPr>
-          <w:lang w:val="en-US"/>
-        </w:rPr>
-        <w:t xml:space="preserve">, </w:t>
-      </w:r>
-      <w:r>
-        <w:t>въведени от потребителя</w:t>
-      </w:r>
-      <w:r>
-        <w:rPr>
-          <w:lang w:val="en-US"/>
-        </w:rPr>
-        <w:t xml:space="preserve">, </w:t>
-      </w:r>
-      <w:r>
-        <w:t>и печата съобщение от следния вид</w:t>
-      </w:r>
-      <w:r>
-        <w:rPr>
-          <w:lang w:val="en-US"/>
-        </w:rPr>
-        <w:t>: “</w:t>
-      </w:r>
-      <w:r>
-        <w:rPr>
-          <w:rStyle w:val="CodeChar"/>
-          <w:lang w:val="en-US"/>
-        </w:rPr>
-        <w:t>You are &lt;firstName&gt; &lt;lastName&gt;, a &lt;age&gt;-years old person from &lt;town&gt;.</w:t>
-      </w:r>
-      <w:r>
-        <w:rPr>
-          <w:lang w:val="en-US"/>
-        </w:rPr>
-        <w:t>”.</w:t>
-      </w:r>
-    </w:p>
-    <w:p>
-      <w:pPr>
         <w:pStyle w:val="ad"/>
         <w:numPr>
           <w:ilvl w:val="0"/>
-          <w:numId w:val="18"/>
+          <w:numId w:val="16"/>
         </w:numPr>
         <w:spacing w:before="80" w:after="120" w:line="276" w:lineRule="auto"/>
-      </w:pPr>
-      <w:r>
-        <w:t xml:space="preserve">Добавете към текущото </w:t>
-      </w:r>
-      <w:r>
-        <w:rPr>
-          <w:lang w:val="en-US"/>
-        </w:rPr>
-        <w:t xml:space="preserve">Visual Studio </w:t>
-      </w:r>
-      <w:r>
-        <w:t xml:space="preserve">решение още един </w:t>
-      </w:r>
+        <w:rPr>
+          <w:bCs/>
+        </w:rPr>
+      </w:pPr>
       <w:r>
         <w:rPr>
           <w:b/>
         </w:rPr>
-        <w:t xml:space="preserve">конзолен </w:t>
+        <w:t>Проверете</w:t>
+      </w:r>
+      <w:r>
+        <w:rPr>
+          <w:bCs/>
+        </w:rPr>
+        <w:t xml:space="preserve"> решението си в </w:t>
       </w:r>
       <w:r>
         <w:rPr>
           <w:b/>
           <w:lang w:val="en-US"/>
         </w:rPr>
-        <w:t xml:space="preserve">C# </w:t>
+        <w:t>judge</w:t>
       </w:r>
       <w:r>
         <w:rPr>
           <w:b/>
-        </w:rPr>
-        <w:t>проект</w:t>
-      </w:r>
-      <w:r>
-        <w:t xml:space="preserve"> с име </w:t>
-      </w:r>
-      <w:r>
-        <w:rPr>
-          <w:lang w:val="en-US"/>
-        </w:rPr>
-        <w:t>“</w:t>
-      </w:r>
-      <w:r>
-        <w:rPr>
-          <w:rStyle w:val="CodeChar"/>
-          <w:lang w:val="en-US"/>
-        </w:rPr>
-        <w:t>Concatenate-Data</w:t>
-      </w:r>
-      <w:r>
-        <w:rPr>
-          <w:lang w:val="en-US"/>
-        </w:rPr>
-        <w:t>”.</w:t>
+          <w:lang w:val="ru-RU"/>
+        </w:rPr>
+        <w:t xml:space="preserve"> </w:t>
+      </w:r>
+      <w:r>
+        <w:rPr>
+          <w:b/>
+        </w:rPr>
+        <w:t>системата</w:t>
+      </w:r>
+      <w:r>
+        <w:rPr>
+          <w:bCs/>
+        </w:rPr>
+        <w:t>.</w:t>
       </w:r>
     </w:p>
     <w:p>
       <w:pPr>
-        <w:pStyle w:val="ad"/>
-        <w:numPr>
-          <w:ilvl w:val="0"/>
-          <w:numId w:val="18"/>
-        </w:numPr>
         <w:spacing w:before="80" w:after="120" w:line="276" w:lineRule="auto"/>
-      </w:pPr>
-      <w:r>
-        <w:rPr>
-          <w:b/>
-        </w:rPr>
-        <w:t>Напишете кода</w:t>
-      </w:r>
-      <w:r>
-        <w:rPr>
-          <w:lang w:val="en-US"/>
-        </w:rPr>
-        <w:t xml:space="preserve">, </w:t>
-      </w:r>
-      <w:r>
-        <w:t>който чете входните данни от конзолата</w:t>
-      </w:r>
-      <w:r>
-        <w:rPr>
-          <w:lang w:val="en-US"/>
-        </w:rPr>
-        <w:t>:</w:t>
+        <w:rPr>
+          <w:bCs/>
+          <w:lang w:val="ru-RU"/>
+        </w:rPr>
+      </w:pPr>
+      <w:r>
+        <w:rPr>
+          <w:bCs/>
+        </w:rPr>
+        <w:t xml:space="preserve">Отворете страницата в </w:t>
+      </w:r>
+      <w:r>
+        <w:rPr>
+          <w:bCs/>
+          <w:lang w:val="en-US"/>
+        </w:rPr>
+        <w:t>judge</w:t>
+      </w:r>
+      <w:r>
+        <w:rPr>
+          <w:bCs/>
+          <w:lang w:val="ru-RU"/>
+        </w:rPr>
+        <w:t xml:space="preserve"> </w:t>
+      </w:r>
+      <w:r>
+        <w:rPr>
+          <w:bCs/>
+        </w:rPr>
+        <w:t>за този урок</w:t>
+      </w:r>
+      <w:r>
+        <w:rPr>
+          <w:bCs/>
+          <w:lang w:val="ru-RU"/>
+        </w:rPr>
+        <w:t xml:space="preserve">: </w:t>
+      </w:r>
+      <w:hyperlink r:id="rId34" w:history="1">
+        <w:r>
+          <w:rPr>
+            <w:rStyle w:val="aa"/>
+          </w:rPr>
+          <w:t>https://judge.softuni.bg/</w:t>
+        </w:r>
+        <w:r>
+          <w:rPr>
+            <w:rStyle w:val="aa"/>
+          </w:rPr>
+          <w:t>C</w:t>
+        </w:r>
+        <w:r>
+          <w:rPr>
+            <w:rStyle w:val="aa"/>
+          </w:rPr>
+          <w:t>ontests/2630</w:t>
+        </w:r>
+      </w:hyperlink>
+      <w:r>
+        <w:rPr>
+          <w:bCs/>
+          <w:noProof/>
+          <w:lang w:val="ru-RU"/>
+        </w:rPr>
+        <w:t>.</w:t>
       </w:r>
     </w:p>
     <w:p>
       <w:pPr>
-        <w:jc w:val="center"/>
-      </w:pPr>
-      <w:r>
-        <w:rPr>
-          <w:noProof/>
-          <w:lang w:val="en-US"/>
-        </w:rPr>
-        <w:drawing>
-          <wp:inline distT="0" distB="0" distL="0" distR="0" wp14:anchorId="10A2768C" wp14:editId="43AAA3CA">
-            <wp:extent cx="3336877" cy="771099"/>
-            <wp:effectExtent l="0" t="0" r="0" b="0"/>
-            <wp:docPr id="23" name="Picture 23"/>
-            <wp:cNvGraphicFramePr>
-              <a:graphicFrameLocks xmlns:a="http://schemas.openxmlformats.org/drawingml/2006/main" noChangeAspect="1"/>
-            </wp:cNvGraphicFramePr>
-            <a:graphic xmlns:a="http://schemas.openxmlformats.org/drawingml/2006/main">
-              <a:graphicData uri="http://schemas.openxmlformats.org/drawingml/2006/picture">
-                <pic:pic xmlns:pic="http://schemas.openxmlformats.org/drawingml/2006/picture">
-                  <pic:nvPicPr>
-                    <pic:cNvPr id="1" name=""/>
-                    <pic:cNvPicPr/>
-                  </pic:nvPicPr>
-                  <pic:blipFill>
-                    <a:blip r:embed="rId34"/>
-                    <a:stretch>
-                      <a:fillRect/>
-                    </a:stretch>
-                  </pic:blipFill>
-                  <pic:spPr>
-                    <a:xfrm>
-                      <a:off x="0" y="0"/>
-                      <a:ext cx="3421090" cy="790559"/>
-                    </a:xfrm>
-                    <a:prstGeom prst="rect">
-                      <a:avLst/>
-                    </a:prstGeom>
-                  </pic:spPr>
-                </pic:pic>
-              </a:graphicData>
-            </a:graphic>
-          </wp:inline>
-        </w:drawing>
+        <w:spacing w:before="80" w:after="120" w:line="276" w:lineRule="auto"/>
+        <w:rPr>
+          <w:bCs/>
+          <w:lang w:val="en-US"/>
+        </w:rPr>
+      </w:pPr>
+      <w:r>
+        <w:rPr>
+          <w:bCs/>
+        </w:rPr>
+        <w:lastRenderedPageBreak/>
+        <w:t xml:space="preserve">Изберете задачата </w:t>
+      </w:r>
+      <w:r>
+        <w:rPr>
+          <w:bCs/>
+          <w:lang w:val="ru-RU"/>
+        </w:rPr>
+        <w:t>“</w:t>
+      </w:r>
+      <w:r>
+        <w:t xml:space="preserve"> </w:t>
+      </w:r>
+      <w:r>
+        <w:rPr>
+          <w:b/>
+          <w:lang w:val="en-US"/>
+        </w:rPr>
+        <w:t>От инчове към сантиметри</w:t>
+      </w:r>
+      <w:r>
+        <w:rPr>
+          <w:bCs/>
+          <w:lang w:val="ru-RU"/>
+        </w:rPr>
+        <w:t xml:space="preserve">”. </w:t>
+      </w:r>
+      <w:r>
+        <w:rPr>
+          <w:bCs/>
+        </w:rPr>
+        <w:t xml:space="preserve">Копирайте и поставете в тъмното поле </w:t>
+      </w:r>
+      <w:r>
+        <w:rPr>
+          <w:b/>
+        </w:rPr>
+        <w:t>сорс кода</w:t>
+      </w:r>
+      <w:r>
+        <w:rPr>
+          <w:bCs/>
+        </w:rPr>
+        <w:t xml:space="preserve">. Натиснете бутона за изпращане </w:t>
+      </w:r>
+      <w:r>
+        <w:rPr>
+          <w:b/>
+          <w:lang w:val="en-US"/>
+        </w:rPr>
+        <w:t>[Submit]</w:t>
+      </w:r>
+      <w:r>
+        <w:rPr>
+          <w:bCs/>
+          <w:lang w:val="en-US"/>
+        </w:rPr>
+        <w:t>:</w:t>
       </w:r>
     </w:p>
     <w:p>
       <w:pPr>
-        <w:pStyle w:val="ad"/>
-        <w:numPr>
-          <w:ilvl w:val="0"/>
-          <w:numId w:val="18"/>
-        </w:numPr>
         <w:spacing w:before="80" w:after="120" w:line="276" w:lineRule="auto"/>
-      </w:pPr>
-      <w:r>
-        <w:rPr>
-          <w:b/>
-        </w:rPr>
-        <w:t>Допишете код</w:t>
-      </w:r>
-      <w:r>
-        <w:rPr>
-          <w:lang w:val="en-US"/>
-        </w:rPr>
-        <w:t xml:space="preserve">, </w:t>
-      </w:r>
-      <w:r>
-        <w:t>който отпечатва описаното в условието на задачата съобщение</w:t>
-      </w:r>
-      <w:r>
-        <w:rPr>
-          <w:lang w:val="en-US"/>
-        </w:rPr>
-        <w:t>.</w:t>
-      </w:r>
-    </w:p>
-    <w:p>
-      <w:pPr>
-        <w:jc w:val="center"/>
+        <w:rPr>
+          <w:bCs/>
+          <w:lang w:val="en-US"/>
+        </w:rPr>
       </w:pPr>
       <w:r>
         <w:rPr>
           <w:noProof/>
-          <w:lang w:val="en-US"/>
         </w:rPr>
         <w:drawing>
-          <wp:inline distT="0" distB="0" distL="0" distR="0" wp14:anchorId="045A4870" wp14:editId="1699B22D">
-            <wp:extent cx="4551191" cy="723900"/>
-            <wp:effectExtent l="0" t="0" r="1905" b="0"/>
-            <wp:docPr id="24" name="Picture 24"/>
+          <wp:inline distT="0" distB="0" distL="0" distR="0" wp14:anchorId="1D250188" wp14:editId="6B55B904">
+            <wp:extent cx="6479540" cy="4558665"/>
+            <wp:effectExtent l="19050" t="19050" r="16510" b="13335"/>
+            <wp:docPr id="32" name="Картина 32"/>
             <wp:cNvGraphicFramePr>
               <a:graphicFrameLocks xmlns:a="http://schemas.openxmlformats.org/drawingml/2006/main" noChangeAspect="1"/>
             </wp:cNvGraphicFramePr>
@@ -3892,6 +3702,829 @@
                   <pic:spPr>
                     <a:xfrm>
                       <a:off x="0" y="0"/>
+                      <a:ext cx="6479540" cy="4558665"/>
+                    </a:xfrm>
+                    <a:prstGeom prst="rect">
+                      <a:avLst/>
+                    </a:prstGeom>
+                    <a:ln>
+                      <a:solidFill>
+                        <a:schemeClr val="bg2">
+                          <a:lumMod val="75000"/>
+                        </a:schemeClr>
+                      </a:solidFill>
+                    </a:ln>
+                  </pic:spPr>
+                </pic:pic>
+              </a:graphicData>
+            </a:graphic>
+          </wp:inline>
+        </w:drawing>
+      </w:r>
+    </w:p>
+    <w:p>
+      <w:pPr>
+        <w:spacing w:before="80" w:after="120" w:line="276" w:lineRule="auto"/>
+        <w:rPr>
+          <w:bCs/>
+        </w:rPr>
+      </w:pPr>
+      <w:r>
+        <w:rPr>
+          <w:bCs/>
+        </w:rPr>
+        <w:t xml:space="preserve">Трябва да получите </w:t>
+      </w:r>
+      <w:r>
+        <w:rPr>
+          <w:b/>
+        </w:rPr>
+        <w:t>100 точки</w:t>
+      </w:r>
+      <w:r>
+        <w:rPr>
+          <w:bCs/>
+        </w:rPr>
+        <w:t xml:space="preserve"> (напълно вярна задача):</w:t>
+      </w:r>
+    </w:p>
+    <w:p>
+      <w:pPr>
+        <w:spacing w:before="80" w:after="120" w:line="276" w:lineRule="auto"/>
+        <w:rPr>
+          <w:bCs/>
+          <w:lang w:val="en-US"/>
+        </w:rPr>
+      </w:pPr>
+      <w:r>
+        <w:rPr>
+          <w:noProof/>
+        </w:rPr>
+        <w:drawing>
+          <wp:inline distT="0" distB="0" distL="0" distR="0" wp14:anchorId="5FB2E7BA" wp14:editId="1E7E627B">
+            <wp:extent cx="6479540" cy="1008380"/>
+            <wp:effectExtent l="19050" t="19050" r="16510" b="20320"/>
+            <wp:docPr id="35" name="Картина 35"/>
+            <wp:cNvGraphicFramePr>
+              <a:graphicFrameLocks xmlns:a="http://schemas.openxmlformats.org/drawingml/2006/main" noChangeAspect="1"/>
+            </wp:cNvGraphicFramePr>
+            <a:graphic xmlns:a="http://schemas.openxmlformats.org/drawingml/2006/main">
+              <a:graphicData uri="http://schemas.openxmlformats.org/drawingml/2006/picture">
+                <pic:pic xmlns:pic="http://schemas.openxmlformats.org/drawingml/2006/picture">
+                  <pic:nvPicPr>
+                    <pic:cNvPr id="1" name=""/>
+                    <pic:cNvPicPr/>
+                  </pic:nvPicPr>
+                  <pic:blipFill>
+                    <a:blip r:embed="rId36"/>
+                    <a:stretch>
+                      <a:fillRect/>
+                    </a:stretch>
+                  </pic:blipFill>
+                  <pic:spPr>
+                    <a:xfrm>
+                      <a:off x="0" y="0"/>
+                      <a:ext cx="6479540" cy="1008380"/>
+                    </a:xfrm>
+                    <a:prstGeom prst="rect">
+                      <a:avLst/>
+                    </a:prstGeom>
+                    <a:ln>
+                      <a:solidFill>
+                        <a:schemeClr val="bg2">
+                          <a:lumMod val="75000"/>
+                        </a:schemeClr>
+                      </a:solidFill>
+                    </a:ln>
+                  </pic:spPr>
+                </pic:pic>
+              </a:graphicData>
+            </a:graphic>
+          </wp:inline>
+        </w:drawing>
+      </w:r>
+    </w:p>
+    <w:p>
+      <w:pPr>
+        <w:pStyle w:val="2"/>
+        <w:numPr>
+          <w:ilvl w:val="0"/>
+          <w:numId w:val="13"/>
+        </w:numPr>
+        <w:tabs>
+          <w:tab w:val="clear" w:pos="1560"/>
+        </w:tabs>
+        <w:rPr>
+          <w:bCs w:val="0"/>
+        </w:rPr>
+      </w:pPr>
+      <w:r>
+        <w:t>Поздрав по име</w:t>
+      </w:r>
+    </w:p>
+    <w:p>
+      <w:r>
+        <w:t>Да се напише програма</w:t>
+      </w:r>
+      <w:r>
+        <w:rPr>
+          <w:lang w:val="en-US"/>
+        </w:rPr>
+        <w:t xml:space="preserve">, </w:t>
+      </w:r>
+      <w:r>
+        <w:t xml:space="preserve">която </w:t>
+      </w:r>
+      <w:r>
+        <w:rPr>
+          <w:b/>
+        </w:rPr>
+        <w:t>чете от конзолата име на човек</w:t>
+      </w:r>
+      <w:r>
+        <w:rPr>
+          <w:lang w:val="en-US"/>
+        </w:rPr>
+        <w:t xml:space="preserve">, </w:t>
+      </w:r>
+      <w:r>
+        <w:t>въведено от потребителя</w:t>
+      </w:r>
+      <w:r>
+        <w:rPr>
+          <w:lang w:val="en-US"/>
+        </w:rPr>
+        <w:t xml:space="preserve">, </w:t>
+      </w:r>
+      <w:r>
+        <w:t xml:space="preserve">и отпечатва </w:t>
+      </w:r>
+      <w:r>
+        <w:rPr>
+          <w:lang w:val="en-US"/>
+        </w:rPr>
+        <w:t>“</w:t>
+      </w:r>
+      <w:r>
+        <w:rPr>
+          <w:rStyle w:val="CodeChar"/>
+          <w:lang w:val="en-US"/>
+        </w:rPr>
+        <w:t>Hello,</w:t>
+      </w:r>
+      <w:r>
+        <w:rPr>
+          <w:noProof/>
+          <w:lang w:val="en-US"/>
+        </w:rPr>
+        <w:t xml:space="preserve"> </w:t>
+      </w:r>
+      <w:r>
+        <w:rPr>
+          <w:rStyle w:val="CodeChar"/>
+          <w:lang w:val="en-US"/>
+        </w:rPr>
+        <w:t>&lt;name&gt;!</w:t>
+      </w:r>
+      <w:r>
+        <w:rPr>
+          <w:lang w:val="en-US"/>
+        </w:rPr>
+        <w:t xml:space="preserve">”, </w:t>
+      </w:r>
+      <w:r>
+        <w:t xml:space="preserve">където </w:t>
+      </w:r>
+      <w:r>
+        <w:rPr>
+          <w:rStyle w:val="CodeChar"/>
+          <w:lang w:val="en-US"/>
+        </w:rPr>
+        <w:t>&lt;name&gt;</w:t>
+      </w:r>
+      <w:r>
+        <w:rPr>
+          <w:noProof/>
+          <w:lang w:val="en-US"/>
+        </w:rPr>
+        <w:t xml:space="preserve"> </w:t>
+      </w:r>
+      <w:r>
+        <w:t>е въведеното преди това име</w:t>
+      </w:r>
+      <w:r>
+        <w:rPr>
+          <w:lang w:val="en-US"/>
+        </w:rPr>
+        <w:t>.</w:t>
+      </w:r>
+    </w:p>
+    <w:p>
+      <w:pPr>
+        <w:pStyle w:val="ad"/>
+        <w:numPr>
+          <w:ilvl w:val="0"/>
+          <w:numId w:val="17"/>
+        </w:numPr>
+        <w:spacing w:before="80" w:after="120" w:line="276" w:lineRule="auto"/>
+      </w:pPr>
+      <w:r>
+        <w:t xml:space="preserve">Първо създайте </w:t>
+      </w:r>
+      <w:r>
+        <w:rPr>
+          <w:b/>
+        </w:rPr>
+        <w:t xml:space="preserve">нов </w:t>
+      </w:r>
+      <w:r>
+        <w:rPr>
+          <w:b/>
+          <w:lang w:val="en-US"/>
+        </w:rPr>
+        <w:t xml:space="preserve">C# </w:t>
+      </w:r>
+      <w:r>
+        <w:rPr>
+          <w:b/>
+        </w:rPr>
+        <w:t>конзолен проект</w:t>
+      </w:r>
+      <w:r>
+        <w:t xml:space="preserve"> с име </w:t>
+      </w:r>
+      <w:r>
+        <w:rPr>
+          <w:lang w:val="en-US"/>
+        </w:rPr>
+        <w:t>“</w:t>
+      </w:r>
+      <w:r>
+        <w:rPr>
+          <w:rStyle w:val="CodeChar"/>
+          <w:lang w:val="en-US"/>
+        </w:rPr>
+        <w:t>Greeting</w:t>
+      </w:r>
+      <w:r>
+        <w:rPr>
+          <w:lang w:val="en-US"/>
+        </w:rPr>
+        <w:t xml:space="preserve">” </w:t>
+      </w:r>
+      <w:r>
+        <w:t xml:space="preserve">в решението </w:t>
+      </w:r>
+      <w:r>
+        <w:rPr>
+          <w:lang w:val="en-US"/>
+        </w:rPr>
+        <w:t>“</w:t>
+      </w:r>
+      <w:r>
+        <w:rPr>
+          <w:rStyle w:val="CodeChar"/>
+          <w:lang w:val="en-US"/>
+        </w:rPr>
+        <w:t>Simple-Calculations</w:t>
+      </w:r>
+      <w:r>
+        <w:rPr>
+          <w:lang w:val="en-US"/>
+        </w:rPr>
+        <w:t>”:</w:t>
+      </w:r>
+    </w:p>
+    <w:p>
+      <w:pPr>
+        <w:jc w:val="center"/>
+      </w:pPr>
+      <w:r>
+        <w:rPr>
+          <w:noProof/>
+          <w:lang w:val="en-US"/>
+        </w:rPr>
+        <w:lastRenderedPageBreak/>
+        <w:drawing>
+          <wp:inline distT="0" distB="0" distL="0" distR="0" wp14:anchorId="3073F4F2" wp14:editId="6B88BDEE">
+            <wp:extent cx="5032563" cy="2879677"/>
+            <wp:effectExtent l="0" t="0" r="0" b="0"/>
+            <wp:docPr id="20" name="Picture 20"/>
+            <wp:cNvGraphicFramePr>
+              <a:graphicFrameLocks xmlns:a="http://schemas.openxmlformats.org/drawingml/2006/main" noChangeAspect="1"/>
+            </wp:cNvGraphicFramePr>
+            <a:graphic xmlns:a="http://schemas.openxmlformats.org/drawingml/2006/main">
+              <a:graphicData uri="http://schemas.openxmlformats.org/drawingml/2006/picture">
+                <pic:pic xmlns:pic="http://schemas.openxmlformats.org/drawingml/2006/picture">
+                  <pic:nvPicPr>
+                    <pic:cNvPr id="1" name=""/>
+                    <pic:cNvPicPr/>
+                  </pic:nvPicPr>
+                  <pic:blipFill>
+                    <a:blip r:embed="rId37"/>
+                    <a:stretch>
+                      <a:fillRect/>
+                    </a:stretch>
+                  </pic:blipFill>
+                  <pic:spPr>
+                    <a:xfrm>
+                      <a:off x="0" y="0"/>
+                      <a:ext cx="5087710" cy="2911232"/>
+                    </a:xfrm>
+                    <a:prstGeom prst="rect">
+                      <a:avLst/>
+                    </a:prstGeom>
+                  </pic:spPr>
+                </pic:pic>
+              </a:graphicData>
+            </a:graphic>
+          </wp:inline>
+        </w:drawing>
+      </w:r>
+    </w:p>
+    <w:p>
+      <w:pPr>
+        <w:pStyle w:val="ad"/>
+        <w:numPr>
+          <w:ilvl w:val="0"/>
+          <w:numId w:val="17"/>
+        </w:numPr>
+        <w:spacing w:before="80" w:after="120" w:line="276" w:lineRule="auto"/>
+      </w:pPr>
+      <w:r>
+        <w:rPr>
+          <w:b/>
+        </w:rPr>
+        <w:t>Напишете кода</w:t>
+      </w:r>
+      <w:r>
+        <w:t xml:space="preserve"> на програмата</w:t>
+      </w:r>
+      <w:r>
+        <w:rPr>
+          <w:lang w:val="en-US"/>
+        </w:rPr>
+        <w:t xml:space="preserve">. </w:t>
+      </w:r>
+      <w:r>
+        <w:t>Ако се затруднявате</w:t>
+      </w:r>
+      <w:r>
+        <w:rPr>
+          <w:lang w:val="en-US"/>
+        </w:rPr>
+        <w:t xml:space="preserve">, </w:t>
+      </w:r>
+      <w:r>
+        <w:t>може да ползвате примерния код по</w:t>
+      </w:r>
+      <w:r>
+        <w:rPr>
+          <w:lang w:val="en-US"/>
+        </w:rPr>
+        <w:t>-</w:t>
+      </w:r>
+      <w:r>
+        <w:t>долу</w:t>
+      </w:r>
+      <w:r>
+        <w:rPr>
+          <w:lang w:val="en-US"/>
+        </w:rPr>
+        <w:t>:</w:t>
+      </w:r>
+    </w:p>
+    <w:p>
+      <w:pPr>
+        <w:jc w:val="center"/>
+      </w:pPr>
+      <w:r>
+        <w:rPr>
+          <w:noProof/>
+          <w:lang w:val="en-US"/>
+        </w:rPr>
+        <w:drawing>
+          <wp:inline distT="0" distB="0" distL="0" distR="0" wp14:anchorId="77EB4161" wp14:editId="17381210">
+            <wp:extent cx="5040184" cy="2884038"/>
+            <wp:effectExtent l="0" t="0" r="8255" b="0"/>
+            <wp:docPr id="21" name="Picture 21"/>
+            <wp:cNvGraphicFramePr>
+              <a:graphicFrameLocks xmlns:a="http://schemas.openxmlformats.org/drawingml/2006/main" noChangeAspect="1"/>
+            </wp:cNvGraphicFramePr>
+            <a:graphic xmlns:a="http://schemas.openxmlformats.org/drawingml/2006/main">
+              <a:graphicData uri="http://schemas.openxmlformats.org/drawingml/2006/picture">
+                <pic:pic xmlns:pic="http://schemas.openxmlformats.org/drawingml/2006/picture">
+                  <pic:nvPicPr>
+                    <pic:cNvPr id="1" name=""/>
+                    <pic:cNvPicPr/>
+                  </pic:nvPicPr>
+                  <pic:blipFill>
+                    <a:blip r:embed="rId38"/>
+                    <a:stretch>
+                      <a:fillRect/>
+                    </a:stretch>
+                  </pic:blipFill>
+                  <pic:spPr>
+                    <a:xfrm>
+                      <a:off x="0" y="0"/>
+                      <a:ext cx="5055623" cy="2892873"/>
+                    </a:xfrm>
+                    <a:prstGeom prst="rect">
+                      <a:avLst/>
+                    </a:prstGeom>
+                  </pic:spPr>
+                </pic:pic>
+              </a:graphicData>
+            </a:graphic>
+          </wp:inline>
+        </w:drawing>
+      </w:r>
+    </w:p>
+    <w:p>
+      <w:pPr>
+        <w:pStyle w:val="ad"/>
+        <w:numPr>
+          <w:ilvl w:val="0"/>
+          <w:numId w:val="17"/>
+        </w:numPr>
+        <w:spacing w:before="80" w:after="120" w:line="276" w:lineRule="auto"/>
+      </w:pPr>
+      <w:r>
+        <w:rPr>
+          <w:b/>
+        </w:rPr>
+        <w:t>Стартирайте</w:t>
+      </w:r>
+      <w:r>
+        <w:t xml:space="preserve"> програмата с </w:t>
+      </w:r>
+      <w:r>
+        <w:rPr>
+          <w:b/>
+          <w:lang w:val="en-US"/>
+        </w:rPr>
+        <w:t>[Ctrl+F5]</w:t>
+      </w:r>
+      <w:r>
+        <w:rPr>
+          <w:lang w:val="en-US"/>
+        </w:rPr>
+        <w:t xml:space="preserve"> </w:t>
+      </w:r>
+      <w:r>
+        <w:t>и я тествайте</w:t>
+      </w:r>
+      <w:r>
+        <w:rPr>
+          <w:lang w:val="en-US"/>
+        </w:rPr>
+        <w:t>:</w:t>
+      </w:r>
+    </w:p>
+    <w:p>
+      <w:pPr>
+        <w:jc w:val="center"/>
+      </w:pPr>
+      <w:r>
+        <w:rPr>
+          <w:noProof/>
+          <w:lang w:val="en-US"/>
+        </w:rPr>
+        <w:drawing>
+          <wp:inline distT="0" distB="0" distL="0" distR="0" wp14:anchorId="5D19B1F9" wp14:editId="3DCD8635">
+            <wp:extent cx="4073857" cy="1080521"/>
+            <wp:effectExtent l="0" t="0" r="3175" b="5715"/>
+            <wp:docPr id="22" name="Picture 22"/>
+            <wp:cNvGraphicFramePr>
+              <a:graphicFrameLocks xmlns:a="http://schemas.openxmlformats.org/drawingml/2006/main" noChangeAspect="1"/>
+            </wp:cNvGraphicFramePr>
+            <a:graphic xmlns:a="http://schemas.openxmlformats.org/drawingml/2006/main">
+              <a:graphicData uri="http://schemas.openxmlformats.org/drawingml/2006/picture">
+                <pic:pic xmlns:pic="http://schemas.openxmlformats.org/drawingml/2006/picture">
+                  <pic:nvPicPr>
+                    <pic:cNvPr id="1" name=""/>
+                    <pic:cNvPicPr/>
+                  </pic:nvPicPr>
+                  <pic:blipFill>
+                    <a:blip r:embed="rId39"/>
+                    <a:stretch>
+                      <a:fillRect/>
+                    </a:stretch>
+                  </pic:blipFill>
+                  <pic:spPr>
+                    <a:xfrm>
+                      <a:off x="0" y="0"/>
+                      <a:ext cx="4088514" cy="1084408"/>
+                    </a:xfrm>
+                    <a:prstGeom prst="rect">
+                      <a:avLst/>
+                    </a:prstGeom>
+                  </pic:spPr>
+                </pic:pic>
+              </a:graphicData>
+            </a:graphic>
+          </wp:inline>
+        </w:drawing>
+      </w:r>
+    </w:p>
+    <w:p>
+      <w:pPr>
+        <w:pStyle w:val="2"/>
+        <w:numPr>
+          <w:ilvl w:val="0"/>
+          <w:numId w:val="13"/>
+        </w:numPr>
+        <w:tabs>
+          <w:tab w:val="clear" w:pos="1560"/>
+        </w:tabs>
+      </w:pPr>
+      <w:r>
+        <w:t>Съединяване на текст и числа</w:t>
+      </w:r>
+    </w:p>
+    <w:p>
+      <w:r>
+        <w:t xml:space="preserve">Напишете </w:t>
+      </w:r>
+      <w:r>
+        <w:rPr>
+          <w:lang w:val="en-US"/>
+        </w:rPr>
+        <w:t xml:space="preserve">C# </w:t>
+      </w:r>
+      <w:r>
+        <w:t>програма</w:t>
+      </w:r>
+      <w:r>
+        <w:rPr>
+          <w:lang w:val="en-US"/>
+        </w:rPr>
+        <w:t xml:space="preserve">, </w:t>
+      </w:r>
+      <w:r>
+        <w:t>която прочита от конзолата име</w:t>
+      </w:r>
+      <w:r>
+        <w:rPr>
+          <w:lang w:val="en-US"/>
+        </w:rPr>
+        <w:t xml:space="preserve">, </w:t>
+      </w:r>
+      <w:r>
+        <w:t>фамилия</w:t>
+      </w:r>
+      <w:r>
+        <w:rPr>
+          <w:lang w:val="en-US"/>
+        </w:rPr>
+        <w:t xml:space="preserve">, </w:t>
+      </w:r>
+      <w:r>
+        <w:t>възраст и град</w:t>
+      </w:r>
+      <w:r>
+        <w:rPr>
+          <w:lang w:val="en-US"/>
+        </w:rPr>
+        <w:t xml:space="preserve">, </w:t>
+      </w:r>
+      <w:r>
+        <w:t>въведени от потребителя</w:t>
+      </w:r>
+      <w:r>
+        <w:rPr>
+          <w:lang w:val="en-US"/>
+        </w:rPr>
+        <w:t xml:space="preserve">, </w:t>
+      </w:r>
+      <w:r>
+        <w:t>и печата съобщение от следния вид</w:t>
+      </w:r>
+      <w:r>
+        <w:rPr>
+          <w:lang w:val="en-US"/>
+        </w:rPr>
+        <w:t>: “</w:t>
+      </w:r>
+      <w:r>
+        <w:rPr>
+          <w:rStyle w:val="CodeChar"/>
+          <w:lang w:val="en-US"/>
+        </w:rPr>
+        <w:t>You are &lt;firstName&gt; &lt;lastName&gt;, a &lt;age&gt;-years old person from &lt;town&gt;.</w:t>
+      </w:r>
+      <w:r>
+        <w:rPr>
+          <w:lang w:val="en-US"/>
+        </w:rPr>
+        <w:t>”.</w:t>
+      </w:r>
+    </w:p>
+    <w:p>
+      <w:pPr>
+        <w:pStyle w:val="ad"/>
+        <w:numPr>
+          <w:ilvl w:val="0"/>
+          <w:numId w:val="18"/>
+        </w:numPr>
+        <w:spacing w:before="80" w:after="120" w:line="276" w:lineRule="auto"/>
+      </w:pPr>
+      <w:r>
+        <w:t xml:space="preserve">Добавете към текущото </w:t>
+      </w:r>
+      <w:r>
+        <w:rPr>
+          <w:lang w:val="en-US"/>
+        </w:rPr>
+        <w:t xml:space="preserve">Visual Studio </w:t>
+      </w:r>
+      <w:r>
+        <w:t xml:space="preserve">решение още един </w:t>
+      </w:r>
+      <w:r>
+        <w:rPr>
+          <w:b/>
+        </w:rPr>
+        <w:t xml:space="preserve">конзолен </w:t>
+      </w:r>
+      <w:r>
+        <w:rPr>
+          <w:b/>
+          <w:lang w:val="en-US"/>
+        </w:rPr>
+        <w:t xml:space="preserve">C# </w:t>
+      </w:r>
+      <w:r>
+        <w:rPr>
+          <w:b/>
+        </w:rPr>
+        <w:t>проект</w:t>
+      </w:r>
+      <w:r>
+        <w:t xml:space="preserve"> с име </w:t>
+      </w:r>
+      <w:r>
+        <w:rPr>
+          <w:lang w:val="en-US"/>
+        </w:rPr>
+        <w:t>“</w:t>
+      </w:r>
+      <w:r>
+        <w:rPr>
+          <w:rStyle w:val="CodeChar"/>
+          <w:lang w:val="en-US"/>
+        </w:rPr>
+        <w:t>Concatenate-Data</w:t>
+      </w:r>
+      <w:r>
+        <w:rPr>
+          <w:lang w:val="en-US"/>
+        </w:rPr>
+        <w:t>”.</w:t>
+      </w:r>
+    </w:p>
+    <w:p>
+      <w:pPr>
+        <w:pStyle w:val="ad"/>
+        <w:numPr>
+          <w:ilvl w:val="0"/>
+          <w:numId w:val="18"/>
+        </w:numPr>
+        <w:spacing w:before="80" w:after="120" w:line="276" w:lineRule="auto"/>
+      </w:pPr>
+      <w:r>
+        <w:rPr>
+          <w:b/>
+        </w:rPr>
+        <w:t>Напишете кода</w:t>
+      </w:r>
+      <w:r>
+        <w:rPr>
+          <w:lang w:val="en-US"/>
+        </w:rPr>
+        <w:t xml:space="preserve">, </w:t>
+      </w:r>
+      <w:r>
+        <w:t>който чете входните данни от конзолата</w:t>
+      </w:r>
+      <w:r>
+        <w:rPr>
+          <w:lang w:val="en-US"/>
+        </w:rPr>
+        <w:t>:</w:t>
+      </w:r>
+    </w:p>
+    <w:p>
+      <w:pPr>
+        <w:jc w:val="center"/>
+      </w:pPr>
+      <w:r>
+        <w:rPr>
+          <w:noProof/>
+          <w:lang w:val="en-US"/>
+        </w:rPr>
+        <w:lastRenderedPageBreak/>
+        <w:drawing>
+          <wp:inline distT="0" distB="0" distL="0" distR="0" wp14:anchorId="10A2768C" wp14:editId="43AAA3CA">
+            <wp:extent cx="3336877" cy="771099"/>
+            <wp:effectExtent l="0" t="0" r="0" b="0"/>
+            <wp:docPr id="23" name="Picture 23"/>
+            <wp:cNvGraphicFramePr>
+              <a:graphicFrameLocks xmlns:a="http://schemas.openxmlformats.org/drawingml/2006/main" noChangeAspect="1"/>
+            </wp:cNvGraphicFramePr>
+            <a:graphic xmlns:a="http://schemas.openxmlformats.org/drawingml/2006/main">
+              <a:graphicData uri="http://schemas.openxmlformats.org/drawingml/2006/picture">
+                <pic:pic xmlns:pic="http://schemas.openxmlformats.org/drawingml/2006/picture">
+                  <pic:nvPicPr>
+                    <pic:cNvPr id="1" name=""/>
+                    <pic:cNvPicPr/>
+                  </pic:nvPicPr>
+                  <pic:blipFill>
+                    <a:blip r:embed="rId40"/>
+                    <a:stretch>
+                      <a:fillRect/>
+                    </a:stretch>
+                  </pic:blipFill>
+                  <pic:spPr>
+                    <a:xfrm>
+                      <a:off x="0" y="0"/>
+                      <a:ext cx="3421090" cy="790559"/>
+                    </a:xfrm>
+                    <a:prstGeom prst="rect">
+                      <a:avLst/>
+                    </a:prstGeom>
+                  </pic:spPr>
+                </pic:pic>
+              </a:graphicData>
+            </a:graphic>
+          </wp:inline>
+        </w:drawing>
+      </w:r>
+    </w:p>
+    <w:p>
+      <w:pPr>
+        <w:pStyle w:val="ad"/>
+        <w:numPr>
+          <w:ilvl w:val="0"/>
+          <w:numId w:val="18"/>
+        </w:numPr>
+        <w:spacing w:before="80" w:after="120" w:line="276" w:lineRule="auto"/>
+      </w:pPr>
+      <w:r>
+        <w:rPr>
+          <w:b/>
+        </w:rPr>
+        <w:t>Допишете код</w:t>
+      </w:r>
+      <w:r>
+        <w:rPr>
+          <w:lang w:val="en-US"/>
+        </w:rPr>
+        <w:t xml:space="preserve">, </w:t>
+      </w:r>
+      <w:r>
+        <w:t>който отпечатва описаното в условието на задачата съобщение</w:t>
+      </w:r>
+      <w:r>
+        <w:rPr>
+          <w:lang w:val="en-US"/>
+        </w:rPr>
+        <w:t>.</w:t>
+      </w:r>
+    </w:p>
+    <w:p>
+      <w:pPr>
+        <w:jc w:val="center"/>
+      </w:pPr>
+      <w:r>
+        <w:rPr>
+          <w:noProof/>
+          <w:lang w:val="en-US"/>
+        </w:rPr>
+        <w:drawing>
+          <wp:inline distT="0" distB="0" distL="0" distR="0" wp14:anchorId="045A4870" wp14:editId="1699B22D">
+            <wp:extent cx="4551191" cy="723900"/>
+            <wp:effectExtent l="0" t="0" r="1905" b="0"/>
+            <wp:docPr id="24" name="Picture 24"/>
+            <wp:cNvGraphicFramePr>
+              <a:graphicFrameLocks xmlns:a="http://schemas.openxmlformats.org/drawingml/2006/main" noChangeAspect="1"/>
+            </wp:cNvGraphicFramePr>
+            <a:graphic xmlns:a="http://schemas.openxmlformats.org/drawingml/2006/main">
+              <a:graphicData uri="http://schemas.openxmlformats.org/drawingml/2006/picture">
+                <pic:pic xmlns:pic="http://schemas.openxmlformats.org/drawingml/2006/picture">
+                  <pic:nvPicPr>
+                    <pic:cNvPr id="1" name=""/>
+                    <pic:cNvPicPr/>
+                  </pic:nvPicPr>
+                  <pic:blipFill>
+                    <a:blip r:embed="rId41"/>
+                    <a:stretch>
+                      <a:fillRect/>
+                    </a:stretch>
+                  </pic:blipFill>
+                  <pic:spPr>
+                    <a:xfrm>
+                      <a:off x="0" y="0"/>
                       <a:ext cx="4618891" cy="734668"/>
                     </a:xfrm>
                     <a:prstGeom prst="rect">
@@ -4117,7 +4750,7 @@
       <w:r>
         <w:t xml:space="preserve">Потърсете в Интернет подходяща </w:t>
       </w:r>
-      <w:hyperlink r:id="rId36" w:history="1">
+      <w:hyperlink r:id="rId42" w:history="1">
         <w:r>
           <w:rPr>
             <w:rStyle w:val="aa"/>
@@ -4729,7 +5362,7 @@
         </w:rPr>
         <w:t xml:space="preserve">ъгъл в </w:t>
       </w:r>
-      <w:hyperlink r:id="rId37" w:history="1">
+      <w:hyperlink r:id="rId43" w:history="1">
         <w:r>
           <w:rPr>
             <w:rStyle w:val="aa"/>
@@ -4767,7 +5400,7 @@
       <w:r>
         <w:t xml:space="preserve">и го преобразува в </w:t>
       </w:r>
-      <w:hyperlink r:id="rId38" w:history="1">
+      <w:hyperlink r:id="rId44" w:history="1">
         <w:r>
           <w:rPr>
             <w:rStyle w:val="aa"/>
@@ -5995,7 +6628,6 @@
         </w:rPr>
       </w:pPr>
       <w:r>
-        <w:lastRenderedPageBreak/>
         <w:t>Министерство на образованието и науката (МОН)</w:t>
       </w:r>
     </w:p>
@@ -6078,6 +6710,7 @@
         <w:rPr>
           <w:noProof/>
         </w:rPr>
+        <w:lastRenderedPageBreak/>
         <mc:AlternateContent>
           <mc:Choice Requires="wpg">
             <w:drawing>
@@ -6101,14 +6734,14 @@
                       <pic:pic xmlns:pic="http://schemas.openxmlformats.org/drawingml/2006/picture">
                         <pic:nvPicPr>
                           <pic:cNvPr id="15" name="Picture 15" descr="A close up of a logo&#10;&#10;Description automatically generated">
-                            <a:hlinkClick r:id="rId39"/>
+                            <a:hlinkClick r:id="rId45"/>
                           </pic:cNvPr>
                           <pic:cNvPicPr>
                             <a:picLocks noChangeAspect="1"/>
                           </pic:cNvPicPr>
                         </pic:nvPicPr>
                         <pic:blipFill>
-                          <a:blip r:embed="rId40" cstate="print">
+                          <a:blip r:embed="rId46" cstate="print">
                             <a:extLst>
                               <a:ext uri="{28A0092B-C50C-407E-A947-70E740481C1C}">
                                 <a14:useLocalDpi xmlns:a14="http://schemas.microsoft.com/office/drawing/2010/main" val="0"/>
@@ -6142,14 +6775,14 @@
                       <pic:pic xmlns:pic="http://schemas.openxmlformats.org/drawingml/2006/picture">
                         <pic:nvPicPr>
                           <pic:cNvPr id="17" name="Picture 17">
-                            <a:hlinkClick r:id="rId41"/>
+                            <a:hlinkClick r:id="rId47"/>
                           </pic:cNvPr>
                           <pic:cNvPicPr>
                             <a:picLocks noChangeAspect="1" noChangeArrowheads="1"/>
                           </pic:cNvPicPr>
                         </pic:nvPicPr>
                         <pic:blipFill>
-                          <a:blip r:embed="rId42" cstate="print">
+                          <a:blip r:embed="rId48" cstate="print">
                             <a:extLst>
                               <a:ext uri="{28A0092B-C50C-407E-A947-70E740481C1C}">
                                 <a14:useLocalDpi xmlns:a14="http://schemas.microsoft.com/office/drawing/2010/main" val="0"/>
@@ -6220,12 +6853,12 @@
                 </v:shapetype>
                 <v:shape id="Picture 15" o:spid="_x0000_s1027" type="#_x0000_t75" alt="A close up of a logo&#10;&#10;Description automatically generated" href="https://mon.bg/" style="position:absolute;width:28374;height:9702;visibility:visible;mso-wrap-style:square" o:gfxdata="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" o:button="t" adj="934" stroked="t" strokecolor="#c45911 [2405]">
                   <v:fill o:detectmouseclick="t"/>
-                  <v:imagedata r:id="rId43" o:title="A close up of a logo&#10;&#10;Description automatically generated"/>
+                  <v:imagedata r:id="rId49" o:title="A close up of a logo&#10;&#10;Description automatically generated"/>
                   <v:path arrowok="t"/>
                 </v:shape>
                 <v:shape id="Picture 17" o:spid="_x0000_s1028" type="#_x0000_t75" href="https://it-kariera.mon.bg/e-learning" style="position:absolute;left:36046;width:21048;height:9702;visibility:visible;mso-wrap-style:square" o:gfxdata="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" o:button="t" adj="934" stroked="t" strokecolor="#c45911 [2405]">
                   <v:fill o:detectmouseclick="t"/>
-                  <v:imagedata r:id="rId44" o:title=""/>
+                  <v:imagedata r:id="rId50" o:title=""/>
                 </v:shape>
                 <w10:anchorlock/>
               </v:group>
@@ -6352,14 +6985,14 @@
                       <pic:pic xmlns:pic="http://schemas.openxmlformats.org/drawingml/2006/picture">
                         <pic:nvPicPr>
                           <pic:cNvPr id="26" name="Picture 26" descr="A picture containing plate, drawing&#10;&#10;Description automatically generated">
-                            <a:hlinkClick r:id="rId45"/>
+                            <a:hlinkClick r:id="rId51"/>
                           </pic:cNvPr>
                           <pic:cNvPicPr>
                             <a:picLocks noChangeAspect="1"/>
                           </pic:cNvPicPr>
                         </pic:nvPicPr>
                         <pic:blipFill>
-                          <a:blip r:embed="rId46" cstate="print">
+                          <a:blip r:embed="rId52" cstate="print">
                             <a:extLst>
                               <a:ext uri="{28A0092B-C50C-407E-A947-70E740481C1C}">
                                 <a14:useLocalDpi xmlns:a14="http://schemas.microsoft.com/office/drawing/2010/main" val="0"/>
@@ -6393,14 +7026,14 @@
                       <pic:pic xmlns:pic="http://schemas.openxmlformats.org/drawingml/2006/picture">
                         <pic:nvPicPr>
                           <pic:cNvPr id="27" name="Picture 27">
-                            <a:hlinkClick r:id="rId47"/>
+                            <a:hlinkClick r:id="rId53"/>
                           </pic:cNvPr>
                           <pic:cNvPicPr preferRelativeResize="0">
                             <a:picLocks noChangeAspect="1"/>
                           </pic:cNvPicPr>
                         </pic:nvPicPr>
                         <pic:blipFill>
-                          <a:blip r:embed="rId48"/>
+                          <a:blip r:embed="rId54"/>
                           <a:stretch>
                             <a:fillRect/>
                           </a:stretch>
@@ -6426,12 +7059,12 @@
               <v:group w14:anchorId="72EAA64D" id="Group 5" o:spid="_x0000_s1026" style="width:311.8pt;height:47.65pt;mso-position-horizontal-relative:char;mso-position-vertical-relative:line" coordorigin=",-416" coordsize="60412,9252" o:gfxdata="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">
                 <v:shape id="Picture 26" o:spid="_x0000_s1027" type="#_x0000_t75" alt="A picture containing plate, drawing&#10;&#10;Description automatically generated" href="https://softuni.foundation/" style="position:absolute;top:-213;width:31211;height:8733;visibility:visible;mso-wrap-style:square" o:gfxdata="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" o:button="t" adj="934" stroked="t" strokecolor="#c45911 [2405]">
                   <v:fill o:detectmouseclick="t"/>
-                  <v:imagedata r:id="rId49" o:title="A picture containing plate, drawing&#10;&#10;Description automatically generated"/>
+                  <v:imagedata r:id="rId55" o:title="A picture containing plate, drawing&#10;&#10;Description automatically generated"/>
                   <v:path arrowok="t"/>
                 </v:shape>
                 <v:shape id="Picture 27" o:spid="_x0000_s1028" type="#_x0000_t75" href="https://creativecommons.org/licenses/by-nc-sa/4.0" style="position:absolute;left:34597;top:-416;width:25815;height:9251;visibility:visible;mso-wrap-style:square" o:preferrelative="f" o:gfxdata="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" o:button="t">
                   <v:fill o:detectmouseclick="t"/>
-                  <v:imagedata r:id="rId50" o:title=""/>
+                  <v:imagedata r:id="rId56" o:title=""/>
                 </v:shape>
                 <w10:anchorlock/>
               </v:group>
@@ -6443,7 +7076,7 @@
     <w:p/>
     <w:p/>
     <w:sectPr>
-      <w:footerReference w:type="default" r:id="rId51"/>
+      <w:footerReference w:type="default" r:id="rId57"/>
       <w:pgSz w:w="11906" w:h="16838"/>
       <w:pgMar w:top="851" w:right="851" w:bottom="1134" w:left="851" w:header="709" w:footer="397" w:gutter="0"/>
       <w:cols w:space="708"/>
@@ -7321,7 +7954,7 @@
   <w:abstractNum w:abstractNumId="1" w15:restartNumberingAfterBreak="0">
     <w:nsid w:val="09995C7E"/>
     <w:multiLevelType w:val="hybridMultilevel"/>
-    <w:tmpl w:val="C69E295E"/>
+    <w:tmpl w:val="B63A7CD0"/>
     <w:lvl w:ilvl="0" w:tplc="0409000F">
       <w:start w:val="1"/>
       <w:numFmt w:val="decimal"/>
@@ -8132,7 +8765,7 @@
   <w:abstractNum w:abstractNumId="7" w15:restartNumberingAfterBreak="0">
     <w:nsid w:val="255570A9"/>
     <w:multiLevelType w:val="hybridMultilevel"/>
-    <w:tmpl w:val="C69E295E"/>
+    <w:tmpl w:val="D9D2F49E"/>
     <w:lvl w:ilvl="0" w:tplc="0409000F">
       <w:start w:val="1"/>
       <w:numFmt w:val="decimal"/>
@@ -9812,6 +10445,7 @@
   <w:style w:type="paragraph" w:default="1" w:styleId="a">
     <w:name w:val="Normal"/>
     <w:qFormat/>
+    <w:rsid w:val="00E5148E"/>
     <w:pPr>
       <w:spacing w:after="160" w:line="259" w:lineRule="auto"/>
     </w:pPr>

</xml_diff>